<commit_message>
keywords ready to show supervisor
</commit_message>
<xml_diff>
--- a/WordSmith/keywords/keywords-Oct8.docx
+++ b/WordSmith/keywords/keywords-Oct8.docx
@@ -286,6 +286,7 @@
                 <w:lang w:val="en-GB"/>
               </w:rPr>
             </w:pPr>
+            <w:proofErr w:type="spellStart"/>
             <w:r>
               <w:rPr>
                 <w:rFonts w:ascii="Arial" w:eastAsia="Times New Roman" w:hAnsi="Arial" w:cs="Arial"/>
@@ -298,6 +299,7 @@
               </w:rPr>
               <w:t>Keyness</w:t>
             </w:r>
+            <w:proofErr w:type="spellEnd"/>
           </w:p>
         </w:tc>
       </w:tr>
@@ -2781,6 +2783,7 @@
                 <w:lang w:val="en-GB"/>
               </w:rPr>
             </w:pPr>
+            <w:proofErr w:type="spellStart"/>
             <w:r>
               <w:rPr>
                 <w:rFonts w:ascii="Arial" w:eastAsia="Times New Roman" w:hAnsi="Arial" w:cs="Arial"/>
@@ -2793,6 +2796,7 @@
               </w:rPr>
               <w:t>Keyness</w:t>
             </w:r>
+            <w:proofErr w:type="spellEnd"/>
           </w:p>
         </w:tc>
       </w:tr>
@@ -5238,6 +5242,7 @@
                 <w:lang w:val="en-GB"/>
               </w:rPr>
             </w:pPr>
+            <w:proofErr w:type="spellStart"/>
             <w:r>
               <w:rPr>
                 <w:rFonts w:ascii="Arial" w:eastAsia="Times New Roman" w:hAnsi="Arial" w:cs="Arial"/>
@@ -5250,6 +5255,7 @@
               </w:rPr>
               <w:t>Keyness</w:t>
             </w:r>
+            <w:proofErr w:type="spellEnd"/>
           </w:p>
         </w:tc>
       </w:tr>
@@ -7675,6 +7681,7 @@
                 <w:lang w:val="en-GB"/>
               </w:rPr>
             </w:pPr>
+            <w:proofErr w:type="spellStart"/>
             <w:r>
               <w:rPr>
                 <w:rFonts w:ascii="Arial" w:eastAsia="Times New Roman" w:hAnsi="Arial" w:cs="Arial"/>
@@ -7687,6 +7694,7 @@
               </w:rPr>
               <w:t>Keyness</w:t>
             </w:r>
+            <w:proofErr w:type="spellEnd"/>
           </w:p>
         </w:tc>
       </w:tr>
@@ -10201,6 +10209,7 @@
                 <w:lang w:val="en-GB"/>
               </w:rPr>
             </w:pPr>
+            <w:proofErr w:type="spellStart"/>
             <w:r>
               <w:rPr>
                 <w:rFonts w:ascii="Arial" w:eastAsia="Times New Roman" w:hAnsi="Arial" w:cs="Arial"/>
@@ -10213,6 +10222,7 @@
               </w:rPr>
               <w:t>Keyness</w:t>
             </w:r>
+            <w:proofErr w:type="spellEnd"/>
           </w:p>
         </w:tc>
       </w:tr>
@@ -13118,6 +13128,7 @@
                 <w:lang w:val="en-GB"/>
               </w:rPr>
             </w:pPr>
+            <w:proofErr w:type="spellStart"/>
             <w:r>
               <w:rPr>
                 <w:rFonts w:ascii="Arial" w:eastAsia="Times New Roman" w:hAnsi="Arial" w:cs="Arial"/>
@@ -13130,6 +13141,7 @@
               </w:rPr>
               <w:t>Keyness</w:t>
             </w:r>
+            <w:proofErr w:type="spellEnd"/>
           </w:p>
         </w:tc>
       </w:tr>
@@ -14440,235 +14452,219 @@
             </w:pPr>
             <w:r>
               <w:rPr>
-                <w:rFonts w:ascii="Arial" w:eastAsia="Times New Roman" w:hAnsi="Arial" w:cs="Arial"/>
-                <w:color w:val="000000"/>
-                <w:sz w:val="20"/>
-                <w:szCs w:val="20"/>
-                <w:lang w:val="en-GB"/>
-              </w:rPr>
-              <w:t>WHOM</w:t>
-            </w:r>
-          </w:p>
-        </w:tc>
-        <w:tc>
-          <w:tcPr>
-            <w:tcW w:w="0" w:type="auto"/>
-            <w:tcBorders>
-              <w:top w:val="nil"/>
-              <w:left w:val="nil"/>
-              <w:bottom w:val="nil"/>
-              <w:right w:val="nil"/>
-            </w:tcBorders>
-            <w:shd w:val="clear" w:color="auto" w:fill="auto"/>
-            <w:noWrap/>
-            <w:vAlign w:val="bottom"/>
-            <w:hideMark/>
-          </w:tcPr>
-          <w:p>
-            <w:pPr>
-              <w:jc w:val="right"/>
-              <w:rPr>
-                <w:rFonts w:ascii="Arial" w:eastAsia="Times New Roman" w:hAnsi="Arial" w:cs="Arial"/>
-                <w:color w:val="000000"/>
-                <w:sz w:val="20"/>
-                <w:szCs w:val="20"/>
-                <w:lang w:val="en-GB"/>
-              </w:rPr>
-            </w:pPr>
-            <w:r>
-              <w:rPr>
-                <w:rFonts w:ascii="Arial" w:eastAsia="Times New Roman" w:hAnsi="Arial" w:cs="Arial"/>
-                <w:color w:val="000000"/>
-                <w:sz w:val="20"/>
-                <w:szCs w:val="20"/>
-                <w:lang w:val="en-GB"/>
-              </w:rPr>
-              <w:t>91</w:t>
-            </w:r>
-          </w:p>
-        </w:tc>
-        <w:tc>
-          <w:tcPr>
-            <w:tcW w:w="0" w:type="auto"/>
-            <w:tcBorders>
-              <w:top w:val="nil"/>
-              <w:left w:val="nil"/>
-              <w:bottom w:val="nil"/>
-              <w:right w:val="nil"/>
-            </w:tcBorders>
-            <w:shd w:val="clear" w:color="auto" w:fill="auto"/>
-            <w:noWrap/>
-            <w:vAlign w:val="bottom"/>
-            <w:hideMark/>
-          </w:tcPr>
-          <w:p>
-            <w:pPr>
-              <w:jc w:val="right"/>
-              <w:rPr>
-                <w:rFonts w:ascii="Arial" w:eastAsia="Times New Roman" w:hAnsi="Arial" w:cs="Arial"/>
-                <w:color w:val="000000"/>
-                <w:sz w:val="20"/>
-                <w:szCs w:val="20"/>
-                <w:lang w:val="en-GB"/>
-              </w:rPr>
-            </w:pPr>
-            <w:r>
-              <w:rPr>
-                <w:rFonts w:ascii="Arial" w:eastAsia="Times New Roman" w:hAnsi="Arial" w:cs="Arial"/>
-                <w:color w:val="000000"/>
-                <w:sz w:val="20"/>
-                <w:szCs w:val="20"/>
-                <w:lang w:val="en-GB"/>
-              </w:rPr>
-              <w:t>0.24</w:t>
-            </w:r>
-          </w:p>
-        </w:tc>
-        <w:tc>
-          <w:tcPr>
-            <w:tcW w:w="0" w:type="auto"/>
-            <w:tcBorders>
-              <w:top w:val="nil"/>
-              <w:left w:val="nil"/>
-              <w:bottom w:val="nil"/>
-              <w:right w:val="nil"/>
-            </w:tcBorders>
-            <w:shd w:val="clear" w:color="auto" w:fill="auto"/>
-            <w:noWrap/>
-            <w:vAlign w:val="bottom"/>
-            <w:hideMark/>
-          </w:tcPr>
-          <w:p>
-            <w:pPr>
-              <w:jc w:val="right"/>
-              <w:rPr>
-                <w:rFonts w:ascii="Arial" w:eastAsia="Times New Roman" w:hAnsi="Arial" w:cs="Arial"/>
-                <w:color w:val="000000"/>
-                <w:sz w:val="20"/>
-                <w:szCs w:val="20"/>
-                <w:lang w:val="en-GB"/>
-              </w:rPr>
-            </w:pPr>
-            <w:r>
-              <w:rPr>
-                <w:rFonts w:ascii="Arial" w:eastAsia="Times New Roman" w:hAnsi="Arial" w:cs="Arial"/>
-                <w:color w:val="000000"/>
-                <w:sz w:val="20"/>
-                <w:szCs w:val="20"/>
-                <w:lang w:val="en-GB"/>
-              </w:rPr>
-              <w:t>54</w:t>
-            </w:r>
-          </w:p>
-        </w:tc>
-        <w:tc>
-          <w:tcPr>
-            <w:tcW w:w="0" w:type="auto"/>
-            <w:tcBorders>
-              <w:top w:val="nil"/>
-              <w:left w:val="nil"/>
-              <w:bottom w:val="nil"/>
-              <w:right w:val="nil"/>
-            </w:tcBorders>
-            <w:shd w:val="clear" w:color="auto" w:fill="auto"/>
-            <w:noWrap/>
-            <w:vAlign w:val="bottom"/>
-            <w:hideMark/>
-          </w:tcPr>
-          <w:p>
-            <w:pPr>
-              <w:jc w:val="right"/>
-              <w:rPr>
-                <w:rFonts w:ascii="Arial" w:eastAsia="Times New Roman" w:hAnsi="Arial" w:cs="Arial"/>
-                <w:color w:val="000000"/>
-                <w:sz w:val="20"/>
-                <w:szCs w:val="20"/>
-                <w:lang w:val="en-GB"/>
-              </w:rPr>
-            </w:pPr>
-            <w:r>
-              <w:rPr>
-                <w:rFonts w:ascii="Arial" w:eastAsia="Times New Roman" w:hAnsi="Arial" w:cs="Arial"/>
-                <w:color w:val="000000"/>
-                <w:sz w:val="20"/>
-                <w:szCs w:val="20"/>
-                <w:lang w:val="en-GB"/>
-              </w:rPr>
-              <w:t>12536</w:t>
-            </w:r>
-          </w:p>
-        </w:tc>
-        <w:tc>
-          <w:tcPr>
-            <w:tcW w:w="0" w:type="auto"/>
-            <w:tcBorders>
-              <w:top w:val="nil"/>
-              <w:left w:val="nil"/>
-              <w:bottom w:val="nil"/>
-              <w:right w:val="nil"/>
-            </w:tcBorders>
-            <w:shd w:val="clear" w:color="auto" w:fill="auto"/>
-            <w:noWrap/>
-            <w:vAlign w:val="bottom"/>
-            <w:hideMark/>
-          </w:tcPr>
-          <w:p>
-            <w:pPr>
-              <w:jc w:val="right"/>
-              <w:rPr>
-                <w:rFonts w:ascii="Arial" w:eastAsia="Times New Roman" w:hAnsi="Arial" w:cs="Arial"/>
-                <w:color w:val="000000"/>
-                <w:sz w:val="20"/>
-                <w:szCs w:val="20"/>
-                <w:lang w:val="en-GB"/>
-              </w:rPr>
-            </w:pPr>
-            <w:r>
-              <w:rPr>
-                <w:rFonts w:ascii="Arial" w:eastAsia="Times New Roman" w:hAnsi="Arial" w:cs="Arial"/>
-                <w:color w:val="000000"/>
-                <w:sz w:val="20"/>
-                <w:szCs w:val="20"/>
-                <w:lang w:val="en-GB"/>
-              </w:rPr>
-              <w:t>0.01</w:t>
-            </w:r>
-          </w:p>
-        </w:tc>
-        <w:tc>
-          <w:tcPr>
-            <w:tcW w:w="0" w:type="auto"/>
-            <w:tcBorders>
-              <w:top w:val="nil"/>
-              <w:left w:val="nil"/>
-              <w:bottom w:val="nil"/>
-              <w:right w:val="nil"/>
-            </w:tcBorders>
-            <w:shd w:val="clear" w:color="auto" w:fill="auto"/>
-            <w:noWrap/>
-            <w:vAlign w:val="bottom"/>
-            <w:hideMark/>
-          </w:tcPr>
-          <w:p>
-            <w:pPr>
-              <w:jc w:val="right"/>
-              <w:rPr>
-                <w:rFonts w:ascii="Arial" w:eastAsia="Times New Roman" w:hAnsi="Arial" w:cs="Arial"/>
-                <w:color w:val="000000"/>
-                <w:sz w:val="20"/>
-                <w:szCs w:val="20"/>
-                <w:lang w:val="en-GB"/>
-              </w:rPr>
-            </w:pPr>
-            <w:r>
-              <w:rPr>
-                <w:rFonts w:ascii="Arial" w:eastAsia="Times New Roman" w:hAnsi="Arial" w:cs="Arial"/>
-                <w:color w:val="000000"/>
-                <w:sz w:val="20"/>
-                <w:szCs w:val="20"/>
-                <w:lang w:val="en-GB"/>
-              </w:rPr>
-              <w:t>365.46</w:t>
+                <w:rFonts w:ascii="Arial" w:eastAsia="Times New Roman" w:hAnsi="Arial" w:cs="Times New Roman"/>
+                <w:color w:val="000000"/>
+                <w:sz w:val="20"/>
+                <w:szCs w:val="20"/>
+              </w:rPr>
+              <w:t>CASTLE</w:t>
+            </w:r>
+          </w:p>
+        </w:tc>
+        <w:tc>
+          <w:tcPr>
+            <w:tcW w:w="0" w:type="auto"/>
+            <w:tcBorders>
+              <w:top w:val="nil"/>
+              <w:left w:val="nil"/>
+              <w:bottom w:val="nil"/>
+              <w:right w:val="nil"/>
+            </w:tcBorders>
+            <w:shd w:val="clear" w:color="auto" w:fill="auto"/>
+            <w:noWrap/>
+            <w:vAlign w:val="bottom"/>
+            <w:hideMark/>
+          </w:tcPr>
+          <w:p>
+            <w:pPr>
+              <w:jc w:val="right"/>
+              <w:rPr>
+                <w:rFonts w:ascii="Arial" w:eastAsia="Times New Roman" w:hAnsi="Arial" w:cs="Arial"/>
+                <w:color w:val="000000"/>
+                <w:sz w:val="20"/>
+                <w:szCs w:val="20"/>
+                <w:lang w:val="en-GB"/>
+              </w:rPr>
+            </w:pPr>
+            <w:r>
+              <w:rPr>
+                <w:rFonts w:ascii="Arial" w:eastAsia="Times New Roman" w:hAnsi="Arial" w:cs="Times New Roman"/>
+                <w:color w:val="000000"/>
+                <w:sz w:val="20"/>
+                <w:szCs w:val="20"/>
+              </w:rPr>
+              <w:t>69</w:t>
+            </w:r>
+          </w:p>
+        </w:tc>
+        <w:tc>
+          <w:tcPr>
+            <w:tcW w:w="0" w:type="auto"/>
+            <w:tcBorders>
+              <w:top w:val="nil"/>
+              <w:left w:val="nil"/>
+              <w:bottom w:val="nil"/>
+              <w:right w:val="nil"/>
+            </w:tcBorders>
+            <w:shd w:val="clear" w:color="auto" w:fill="auto"/>
+            <w:noWrap/>
+            <w:vAlign w:val="bottom"/>
+            <w:hideMark/>
+          </w:tcPr>
+          <w:p>
+            <w:pPr>
+              <w:jc w:val="right"/>
+              <w:rPr>
+                <w:rFonts w:ascii="Arial" w:eastAsia="Times New Roman" w:hAnsi="Arial" w:cs="Arial"/>
+                <w:color w:val="000000"/>
+                <w:sz w:val="20"/>
+                <w:szCs w:val="20"/>
+                <w:lang w:val="en-GB"/>
+              </w:rPr>
+            </w:pPr>
+            <w:r>
+              <w:rPr>
+                <w:rFonts w:ascii="Arial" w:eastAsia="Times New Roman" w:hAnsi="Arial" w:cs="Times New Roman"/>
+                <w:color w:val="000000"/>
+                <w:sz w:val="20"/>
+                <w:szCs w:val="20"/>
+              </w:rPr>
+              <w:t>0.18</w:t>
+            </w:r>
+          </w:p>
+        </w:tc>
+        <w:tc>
+          <w:tcPr>
+            <w:tcW w:w="0" w:type="auto"/>
+            <w:tcBorders>
+              <w:top w:val="nil"/>
+              <w:left w:val="nil"/>
+              <w:bottom w:val="nil"/>
+              <w:right w:val="nil"/>
+            </w:tcBorders>
+            <w:shd w:val="clear" w:color="auto" w:fill="auto"/>
+            <w:noWrap/>
+            <w:vAlign w:val="bottom"/>
+            <w:hideMark/>
+          </w:tcPr>
+          <w:p>
+            <w:pPr>
+              <w:jc w:val="right"/>
+              <w:rPr>
+                <w:rFonts w:ascii="Arial" w:eastAsia="Times New Roman" w:hAnsi="Arial" w:cs="Arial"/>
+                <w:color w:val="000000"/>
+                <w:sz w:val="20"/>
+                <w:szCs w:val="20"/>
+                <w:lang w:val="en-GB"/>
+              </w:rPr>
+            </w:pPr>
+            <w:r>
+              <w:rPr>
+                <w:rFonts w:ascii="Arial" w:eastAsia="Times New Roman" w:hAnsi="Arial" w:cs="Times New Roman"/>
+                <w:color w:val="000000"/>
+                <w:sz w:val="20"/>
+                <w:szCs w:val="20"/>
+              </w:rPr>
+              <w:t>31</w:t>
+            </w:r>
+          </w:p>
+        </w:tc>
+        <w:tc>
+          <w:tcPr>
+            <w:tcW w:w="0" w:type="auto"/>
+            <w:tcBorders>
+              <w:top w:val="nil"/>
+              <w:left w:val="nil"/>
+              <w:bottom w:val="nil"/>
+              <w:right w:val="nil"/>
+            </w:tcBorders>
+            <w:shd w:val="clear" w:color="auto" w:fill="auto"/>
+            <w:noWrap/>
+            <w:vAlign w:val="bottom"/>
+            <w:hideMark/>
+          </w:tcPr>
+          <w:p>
+            <w:pPr>
+              <w:jc w:val="right"/>
+              <w:rPr>
+                <w:rFonts w:ascii="Arial" w:eastAsia="Times New Roman" w:hAnsi="Arial" w:cs="Arial"/>
+                <w:color w:val="000000"/>
+                <w:sz w:val="20"/>
+                <w:szCs w:val="20"/>
+                <w:lang w:val="en-GB"/>
+              </w:rPr>
+            </w:pPr>
+            <w:r>
+              <w:rPr>
+                <w:rFonts w:ascii="Arial" w:eastAsia="Times New Roman" w:hAnsi="Arial" w:cs="Times New Roman"/>
+                <w:color w:val="000000"/>
+                <w:sz w:val="20"/>
+                <w:szCs w:val="20"/>
+              </w:rPr>
+              <w:t>5347</w:t>
+            </w:r>
+          </w:p>
+        </w:tc>
+        <w:tc>
+          <w:tcPr>
+            <w:tcW w:w="0" w:type="auto"/>
+            <w:tcBorders>
+              <w:top w:val="nil"/>
+              <w:left w:val="nil"/>
+              <w:bottom w:val="nil"/>
+              <w:right w:val="nil"/>
+            </w:tcBorders>
+            <w:shd w:val="clear" w:color="auto" w:fill="auto"/>
+            <w:noWrap/>
+            <w:vAlign w:val="bottom"/>
+            <w:hideMark/>
+          </w:tcPr>
+          <w:p>
+            <w:pPr>
+              <w:jc w:val="right"/>
+              <w:rPr>
+                <w:rFonts w:ascii="Arial" w:eastAsia="Times New Roman" w:hAnsi="Arial" w:cs="Arial"/>
+                <w:color w:val="000000"/>
+                <w:sz w:val="20"/>
+                <w:szCs w:val="20"/>
+                <w:lang w:val="en-GB"/>
+              </w:rPr>
+            </w:pPr>
+          </w:p>
+        </w:tc>
+        <w:tc>
+          <w:tcPr>
+            <w:tcW w:w="0" w:type="auto"/>
+            <w:tcBorders>
+              <w:top w:val="nil"/>
+              <w:left w:val="nil"/>
+              <w:bottom w:val="nil"/>
+              <w:right w:val="nil"/>
+            </w:tcBorders>
+            <w:shd w:val="clear" w:color="auto" w:fill="auto"/>
+            <w:noWrap/>
+            <w:vAlign w:val="bottom"/>
+            <w:hideMark/>
+          </w:tcPr>
+          <w:p>
+            <w:pPr>
+              <w:jc w:val="right"/>
+              <w:rPr>
+                <w:rFonts w:ascii="Arial" w:eastAsia="Times New Roman" w:hAnsi="Arial" w:cs="Arial"/>
+                <w:color w:val="000000"/>
+                <w:sz w:val="20"/>
+                <w:szCs w:val="20"/>
+                <w:lang w:val="en-GB"/>
+              </w:rPr>
+            </w:pPr>
+            <w:r>
+              <w:rPr>
+                <w:rFonts w:ascii="Arial" w:eastAsia="Times New Roman" w:hAnsi="Arial" w:cs="Times New Roman"/>
+                <w:color w:val="000000"/>
+                <w:sz w:val="20"/>
+                <w:szCs w:val="20"/>
+              </w:rPr>
+              <w:t>352.95</w:t>
             </w:r>
           </w:p>
         </w:tc>
@@ -14704,224 +14700,218 @@
             </w:pPr>
             <w:r>
               <w:rPr>
-                <w:rFonts w:ascii="Arial" w:eastAsia="Times New Roman" w:hAnsi="Arial" w:cs="Arial"/>
-                <w:color w:val="000000"/>
-                <w:sz w:val="20"/>
-                <w:szCs w:val="20"/>
-                <w:lang w:val="en-GB"/>
-              </w:rPr>
-              <w:t>CASTLE</w:t>
-            </w:r>
-          </w:p>
-        </w:tc>
-        <w:tc>
-          <w:tcPr>
-            <w:tcW w:w="0" w:type="auto"/>
-            <w:tcBorders>
-              <w:top w:val="nil"/>
-              <w:left w:val="nil"/>
-              <w:bottom w:val="nil"/>
-              <w:right w:val="nil"/>
-            </w:tcBorders>
-            <w:shd w:val="clear" w:color="auto" w:fill="auto"/>
-            <w:noWrap/>
-            <w:vAlign w:val="bottom"/>
-            <w:hideMark/>
-          </w:tcPr>
-          <w:p>
-            <w:pPr>
-              <w:jc w:val="right"/>
-              <w:rPr>
-                <w:rFonts w:ascii="Arial" w:eastAsia="Times New Roman" w:hAnsi="Arial" w:cs="Arial"/>
-                <w:color w:val="000000"/>
-                <w:sz w:val="20"/>
-                <w:szCs w:val="20"/>
-                <w:lang w:val="en-GB"/>
-              </w:rPr>
-            </w:pPr>
-            <w:r>
-              <w:rPr>
-                <w:rFonts w:ascii="Arial" w:eastAsia="Times New Roman" w:hAnsi="Arial" w:cs="Arial"/>
-                <w:color w:val="000000"/>
-                <w:sz w:val="20"/>
-                <w:szCs w:val="20"/>
-                <w:lang w:val="en-GB"/>
-              </w:rPr>
-              <w:t>69</w:t>
-            </w:r>
-          </w:p>
-        </w:tc>
-        <w:tc>
-          <w:tcPr>
-            <w:tcW w:w="0" w:type="auto"/>
-            <w:tcBorders>
-              <w:top w:val="nil"/>
-              <w:left w:val="nil"/>
-              <w:bottom w:val="nil"/>
-              <w:right w:val="nil"/>
-            </w:tcBorders>
-            <w:shd w:val="clear" w:color="auto" w:fill="auto"/>
-            <w:noWrap/>
-            <w:vAlign w:val="bottom"/>
-            <w:hideMark/>
-          </w:tcPr>
-          <w:p>
-            <w:pPr>
-              <w:jc w:val="right"/>
-              <w:rPr>
-                <w:rFonts w:ascii="Arial" w:eastAsia="Times New Roman" w:hAnsi="Arial" w:cs="Arial"/>
-                <w:color w:val="000000"/>
-                <w:sz w:val="20"/>
-                <w:szCs w:val="20"/>
-                <w:lang w:val="en-GB"/>
-              </w:rPr>
-            </w:pPr>
-            <w:r>
-              <w:rPr>
-                <w:rFonts w:ascii="Arial" w:eastAsia="Times New Roman" w:hAnsi="Arial" w:cs="Arial"/>
-                <w:color w:val="000000"/>
-                <w:sz w:val="20"/>
-                <w:szCs w:val="20"/>
-                <w:lang w:val="en-GB"/>
-              </w:rPr>
-              <w:t>0.18</w:t>
-            </w:r>
-          </w:p>
-        </w:tc>
-        <w:tc>
-          <w:tcPr>
-            <w:tcW w:w="0" w:type="auto"/>
-            <w:tcBorders>
-              <w:top w:val="nil"/>
-              <w:left w:val="nil"/>
-              <w:bottom w:val="nil"/>
-              <w:right w:val="nil"/>
-            </w:tcBorders>
-            <w:shd w:val="clear" w:color="auto" w:fill="auto"/>
-            <w:noWrap/>
-            <w:vAlign w:val="bottom"/>
-            <w:hideMark/>
-          </w:tcPr>
-          <w:p>
-            <w:pPr>
-              <w:jc w:val="right"/>
-              <w:rPr>
-                <w:rFonts w:ascii="Arial" w:eastAsia="Times New Roman" w:hAnsi="Arial" w:cs="Arial"/>
-                <w:color w:val="000000"/>
-                <w:sz w:val="20"/>
-                <w:szCs w:val="20"/>
-                <w:lang w:val="en-GB"/>
-              </w:rPr>
-            </w:pPr>
-            <w:r>
-              <w:rPr>
-                <w:rFonts w:ascii="Arial" w:eastAsia="Times New Roman" w:hAnsi="Arial" w:cs="Arial"/>
-                <w:color w:val="000000"/>
-                <w:sz w:val="20"/>
-                <w:szCs w:val="20"/>
-                <w:lang w:val="en-GB"/>
-              </w:rPr>
-              <w:t>31</w:t>
-            </w:r>
-          </w:p>
-        </w:tc>
-        <w:tc>
-          <w:tcPr>
-            <w:tcW w:w="0" w:type="auto"/>
-            <w:tcBorders>
-              <w:top w:val="nil"/>
-              <w:left w:val="nil"/>
-              <w:bottom w:val="nil"/>
-              <w:right w:val="nil"/>
-            </w:tcBorders>
-            <w:shd w:val="clear" w:color="auto" w:fill="auto"/>
-            <w:noWrap/>
-            <w:vAlign w:val="bottom"/>
-            <w:hideMark/>
-          </w:tcPr>
-          <w:p>
-            <w:pPr>
-              <w:jc w:val="right"/>
-              <w:rPr>
-                <w:rFonts w:ascii="Arial" w:eastAsia="Times New Roman" w:hAnsi="Arial" w:cs="Arial"/>
-                <w:color w:val="000000"/>
-                <w:sz w:val="20"/>
-                <w:szCs w:val="20"/>
-                <w:lang w:val="en-GB"/>
-              </w:rPr>
-            </w:pPr>
-            <w:r>
-              <w:rPr>
-                <w:rFonts w:ascii="Arial" w:eastAsia="Times New Roman" w:hAnsi="Arial" w:cs="Arial"/>
-                <w:color w:val="000000"/>
-                <w:sz w:val="20"/>
-                <w:szCs w:val="20"/>
-                <w:lang w:val="en-GB"/>
-              </w:rPr>
-              <w:t>5347</w:t>
-            </w:r>
-          </w:p>
-        </w:tc>
-        <w:tc>
-          <w:tcPr>
-            <w:tcW w:w="0" w:type="auto"/>
-            <w:tcBorders>
-              <w:top w:val="nil"/>
-              <w:left w:val="nil"/>
-              <w:bottom w:val="nil"/>
-              <w:right w:val="nil"/>
-            </w:tcBorders>
-            <w:shd w:val="clear" w:color="auto" w:fill="auto"/>
-            <w:noWrap/>
-            <w:vAlign w:val="bottom"/>
-            <w:hideMark/>
-          </w:tcPr>
-          <w:p>
-            <w:pPr>
-              <w:rPr>
-                <w:rFonts w:ascii="Arial" w:eastAsia="Times New Roman" w:hAnsi="Arial" w:cs="Arial"/>
-                <w:color w:val="000000"/>
-                <w:sz w:val="20"/>
-                <w:szCs w:val="20"/>
-                <w:lang w:val="en-GB"/>
-              </w:rPr>
-            </w:pPr>
-          </w:p>
-        </w:tc>
-        <w:tc>
-          <w:tcPr>
-            <w:tcW w:w="0" w:type="auto"/>
-            <w:tcBorders>
-              <w:top w:val="nil"/>
-              <w:left w:val="nil"/>
-              <w:bottom w:val="nil"/>
-              <w:right w:val="nil"/>
-            </w:tcBorders>
-            <w:shd w:val="clear" w:color="auto" w:fill="auto"/>
-            <w:noWrap/>
-            <w:vAlign w:val="bottom"/>
-            <w:hideMark/>
-          </w:tcPr>
-          <w:p>
-            <w:pPr>
-              <w:jc w:val="right"/>
-              <w:rPr>
-                <w:rFonts w:ascii="Arial" w:eastAsia="Times New Roman" w:hAnsi="Arial" w:cs="Arial"/>
-                <w:color w:val="000000"/>
-                <w:sz w:val="20"/>
-                <w:szCs w:val="20"/>
-                <w:lang w:val="en-GB"/>
-              </w:rPr>
-            </w:pPr>
-            <w:r>
-              <w:rPr>
-                <w:rFonts w:ascii="Arial" w:eastAsia="Times New Roman" w:hAnsi="Arial" w:cs="Arial"/>
-                <w:color w:val="000000"/>
-                <w:sz w:val="20"/>
-                <w:szCs w:val="20"/>
-                <w:lang w:val="en-GB"/>
-              </w:rPr>
-              <w:t>352.95</w:t>
+                <w:rFonts w:ascii="Arial" w:eastAsia="Times New Roman" w:hAnsi="Arial" w:cs="Times New Roman"/>
+                <w:color w:val="000000"/>
+                <w:sz w:val="20"/>
+                <w:szCs w:val="20"/>
+              </w:rPr>
+              <w:t>BROTHER</w:t>
+            </w:r>
+          </w:p>
+        </w:tc>
+        <w:tc>
+          <w:tcPr>
+            <w:tcW w:w="0" w:type="auto"/>
+            <w:tcBorders>
+              <w:top w:val="nil"/>
+              <w:left w:val="nil"/>
+              <w:bottom w:val="nil"/>
+              <w:right w:val="nil"/>
+            </w:tcBorders>
+            <w:shd w:val="clear" w:color="auto" w:fill="auto"/>
+            <w:noWrap/>
+            <w:vAlign w:val="bottom"/>
+            <w:hideMark/>
+          </w:tcPr>
+          <w:p>
+            <w:pPr>
+              <w:jc w:val="right"/>
+              <w:rPr>
+                <w:rFonts w:ascii="Arial" w:eastAsia="Times New Roman" w:hAnsi="Arial" w:cs="Arial"/>
+                <w:color w:val="000000"/>
+                <w:sz w:val="20"/>
+                <w:szCs w:val="20"/>
+                <w:lang w:val="en-GB"/>
+              </w:rPr>
+            </w:pPr>
+            <w:r>
+              <w:rPr>
+                <w:rFonts w:ascii="Arial" w:eastAsia="Times New Roman" w:hAnsi="Arial" w:cs="Times New Roman"/>
+                <w:color w:val="000000"/>
+                <w:sz w:val="20"/>
+                <w:szCs w:val="20"/>
+              </w:rPr>
+              <w:t>75</w:t>
+            </w:r>
+          </w:p>
+        </w:tc>
+        <w:tc>
+          <w:tcPr>
+            <w:tcW w:w="0" w:type="auto"/>
+            <w:tcBorders>
+              <w:top w:val="nil"/>
+              <w:left w:val="nil"/>
+              <w:bottom w:val="nil"/>
+              <w:right w:val="nil"/>
+            </w:tcBorders>
+            <w:shd w:val="clear" w:color="auto" w:fill="auto"/>
+            <w:noWrap/>
+            <w:vAlign w:val="bottom"/>
+            <w:hideMark/>
+          </w:tcPr>
+          <w:p>
+            <w:pPr>
+              <w:jc w:val="right"/>
+              <w:rPr>
+                <w:rFonts w:ascii="Arial" w:eastAsia="Times New Roman" w:hAnsi="Arial" w:cs="Arial"/>
+                <w:color w:val="000000"/>
+                <w:sz w:val="20"/>
+                <w:szCs w:val="20"/>
+                <w:lang w:val="en-GB"/>
+              </w:rPr>
+            </w:pPr>
+            <w:r>
+              <w:rPr>
+                <w:rFonts w:ascii="Arial" w:eastAsia="Times New Roman" w:hAnsi="Arial" w:cs="Times New Roman"/>
+                <w:color w:val="000000"/>
+                <w:sz w:val="20"/>
+                <w:szCs w:val="20"/>
+              </w:rPr>
+              <w:t>0.20</w:t>
+            </w:r>
+          </w:p>
+        </w:tc>
+        <w:tc>
+          <w:tcPr>
+            <w:tcW w:w="0" w:type="auto"/>
+            <w:tcBorders>
+              <w:top w:val="nil"/>
+              <w:left w:val="nil"/>
+              <w:bottom w:val="nil"/>
+              <w:right w:val="nil"/>
+            </w:tcBorders>
+            <w:shd w:val="clear" w:color="auto" w:fill="auto"/>
+            <w:noWrap/>
+            <w:vAlign w:val="bottom"/>
+            <w:hideMark/>
+          </w:tcPr>
+          <w:p>
+            <w:pPr>
+              <w:jc w:val="right"/>
+              <w:rPr>
+                <w:rFonts w:ascii="Arial" w:eastAsia="Times New Roman" w:hAnsi="Arial" w:cs="Arial"/>
+                <w:color w:val="000000"/>
+                <w:sz w:val="20"/>
+                <w:szCs w:val="20"/>
+                <w:lang w:val="en-GB"/>
+              </w:rPr>
+            </w:pPr>
+            <w:r>
+              <w:rPr>
+                <w:rFonts w:ascii="Arial" w:eastAsia="Times New Roman" w:hAnsi="Arial" w:cs="Times New Roman"/>
+                <w:color w:val="000000"/>
+                <w:sz w:val="20"/>
+                <w:szCs w:val="20"/>
+              </w:rPr>
+              <w:t>43</w:t>
+            </w:r>
+          </w:p>
+        </w:tc>
+        <w:tc>
+          <w:tcPr>
+            <w:tcW w:w="0" w:type="auto"/>
+            <w:tcBorders>
+              <w:top w:val="nil"/>
+              <w:left w:val="nil"/>
+              <w:bottom w:val="nil"/>
+              <w:right w:val="nil"/>
+            </w:tcBorders>
+            <w:shd w:val="clear" w:color="auto" w:fill="auto"/>
+            <w:noWrap/>
+            <w:vAlign w:val="bottom"/>
+            <w:hideMark/>
+          </w:tcPr>
+          <w:p>
+            <w:pPr>
+              <w:jc w:val="right"/>
+              <w:rPr>
+                <w:rFonts w:ascii="Arial" w:eastAsia="Times New Roman" w:hAnsi="Arial" w:cs="Arial"/>
+                <w:color w:val="000000"/>
+                <w:sz w:val="20"/>
+                <w:szCs w:val="20"/>
+                <w:lang w:val="en-GB"/>
+              </w:rPr>
+            </w:pPr>
+            <w:r>
+              <w:rPr>
+                <w:rFonts w:ascii="Arial" w:eastAsia="Times New Roman" w:hAnsi="Arial" w:cs="Times New Roman"/>
+                <w:color w:val="000000"/>
+                <w:sz w:val="20"/>
+                <w:szCs w:val="20"/>
+              </w:rPr>
+              <w:t>8025</w:t>
+            </w:r>
+          </w:p>
+        </w:tc>
+        <w:tc>
+          <w:tcPr>
+            <w:tcW w:w="0" w:type="auto"/>
+            <w:tcBorders>
+              <w:top w:val="nil"/>
+              <w:left w:val="nil"/>
+              <w:bottom w:val="nil"/>
+              <w:right w:val="nil"/>
+            </w:tcBorders>
+            <w:shd w:val="clear" w:color="auto" w:fill="auto"/>
+            <w:noWrap/>
+            <w:vAlign w:val="bottom"/>
+            <w:hideMark/>
+          </w:tcPr>
+          <w:p>
+            <w:pPr>
+              <w:rPr>
+                <w:rFonts w:ascii="Arial" w:eastAsia="Times New Roman" w:hAnsi="Arial" w:cs="Arial"/>
+                <w:color w:val="000000"/>
+                <w:sz w:val="20"/>
+                <w:szCs w:val="20"/>
+                <w:lang w:val="en-GB"/>
+              </w:rPr>
+            </w:pPr>
+          </w:p>
+        </w:tc>
+        <w:tc>
+          <w:tcPr>
+            <w:tcW w:w="0" w:type="auto"/>
+            <w:tcBorders>
+              <w:top w:val="nil"/>
+              <w:left w:val="nil"/>
+              <w:bottom w:val="nil"/>
+              <w:right w:val="nil"/>
+            </w:tcBorders>
+            <w:shd w:val="clear" w:color="auto" w:fill="auto"/>
+            <w:noWrap/>
+            <w:vAlign w:val="bottom"/>
+            <w:hideMark/>
+          </w:tcPr>
+          <w:p>
+            <w:pPr>
+              <w:jc w:val="right"/>
+              <w:rPr>
+                <w:rFonts w:ascii="Arial" w:eastAsia="Times New Roman" w:hAnsi="Arial" w:cs="Arial"/>
+                <w:color w:val="000000"/>
+                <w:sz w:val="20"/>
+                <w:szCs w:val="20"/>
+                <w:lang w:val="en-GB"/>
+              </w:rPr>
+            </w:pPr>
+            <w:r>
+              <w:rPr>
+                <w:rFonts w:ascii="Arial" w:eastAsia="Times New Roman" w:hAnsi="Arial" w:cs="Times New Roman"/>
+                <w:color w:val="000000"/>
+                <w:sz w:val="20"/>
+                <w:szCs w:val="20"/>
+              </w:rPr>
+              <w:t>337.19</w:t>
             </w:r>
           </w:p>
         </w:tc>
@@ -14957,224 +14947,218 @@
             </w:pPr>
             <w:r>
               <w:rPr>
-                <w:rFonts w:ascii="Arial" w:eastAsia="Times New Roman" w:hAnsi="Arial" w:cs="Arial"/>
-                <w:color w:val="000000"/>
-                <w:sz w:val="20"/>
-                <w:szCs w:val="20"/>
-                <w:lang w:val="en-GB"/>
-              </w:rPr>
-              <w:t>BROTHER</w:t>
-            </w:r>
-          </w:p>
-        </w:tc>
-        <w:tc>
-          <w:tcPr>
-            <w:tcW w:w="0" w:type="auto"/>
-            <w:tcBorders>
-              <w:top w:val="nil"/>
-              <w:left w:val="nil"/>
-              <w:bottom w:val="nil"/>
-              <w:right w:val="nil"/>
-            </w:tcBorders>
-            <w:shd w:val="clear" w:color="auto" w:fill="auto"/>
-            <w:noWrap/>
-            <w:vAlign w:val="bottom"/>
-            <w:hideMark/>
-          </w:tcPr>
-          <w:p>
-            <w:pPr>
-              <w:jc w:val="right"/>
-              <w:rPr>
-                <w:rFonts w:ascii="Arial" w:eastAsia="Times New Roman" w:hAnsi="Arial" w:cs="Arial"/>
-                <w:color w:val="000000"/>
-                <w:sz w:val="20"/>
-                <w:szCs w:val="20"/>
-                <w:lang w:val="en-GB"/>
-              </w:rPr>
-            </w:pPr>
-            <w:r>
-              <w:rPr>
-                <w:rFonts w:ascii="Arial" w:eastAsia="Times New Roman" w:hAnsi="Arial" w:cs="Arial"/>
-                <w:color w:val="000000"/>
-                <w:sz w:val="20"/>
-                <w:szCs w:val="20"/>
-                <w:lang w:val="en-GB"/>
-              </w:rPr>
-              <w:t>75</w:t>
-            </w:r>
-          </w:p>
-        </w:tc>
-        <w:tc>
-          <w:tcPr>
-            <w:tcW w:w="0" w:type="auto"/>
-            <w:tcBorders>
-              <w:top w:val="nil"/>
-              <w:left w:val="nil"/>
-              <w:bottom w:val="nil"/>
-              <w:right w:val="nil"/>
-            </w:tcBorders>
-            <w:shd w:val="clear" w:color="auto" w:fill="auto"/>
-            <w:noWrap/>
-            <w:vAlign w:val="bottom"/>
-            <w:hideMark/>
-          </w:tcPr>
-          <w:p>
-            <w:pPr>
-              <w:jc w:val="right"/>
-              <w:rPr>
-                <w:rFonts w:ascii="Arial" w:eastAsia="Times New Roman" w:hAnsi="Arial" w:cs="Arial"/>
-                <w:color w:val="000000"/>
-                <w:sz w:val="20"/>
-                <w:szCs w:val="20"/>
-                <w:lang w:val="en-GB"/>
-              </w:rPr>
-            </w:pPr>
-            <w:r>
-              <w:rPr>
-                <w:rFonts w:ascii="Arial" w:eastAsia="Times New Roman" w:hAnsi="Arial" w:cs="Arial"/>
-                <w:color w:val="000000"/>
-                <w:sz w:val="20"/>
-                <w:szCs w:val="20"/>
-                <w:lang w:val="en-GB"/>
-              </w:rPr>
-              <w:t>0.20</w:t>
-            </w:r>
-          </w:p>
-        </w:tc>
-        <w:tc>
-          <w:tcPr>
-            <w:tcW w:w="0" w:type="auto"/>
-            <w:tcBorders>
-              <w:top w:val="nil"/>
-              <w:left w:val="nil"/>
-              <w:bottom w:val="nil"/>
-              <w:right w:val="nil"/>
-            </w:tcBorders>
-            <w:shd w:val="clear" w:color="auto" w:fill="auto"/>
-            <w:noWrap/>
-            <w:vAlign w:val="bottom"/>
-            <w:hideMark/>
-          </w:tcPr>
-          <w:p>
-            <w:pPr>
-              <w:jc w:val="right"/>
-              <w:rPr>
-                <w:rFonts w:ascii="Arial" w:eastAsia="Times New Roman" w:hAnsi="Arial" w:cs="Arial"/>
-                <w:color w:val="000000"/>
-                <w:sz w:val="20"/>
-                <w:szCs w:val="20"/>
-                <w:lang w:val="en-GB"/>
-              </w:rPr>
-            </w:pPr>
-            <w:r>
-              <w:rPr>
-                <w:rFonts w:ascii="Arial" w:eastAsia="Times New Roman" w:hAnsi="Arial" w:cs="Arial"/>
-                <w:color w:val="000000"/>
-                <w:sz w:val="20"/>
-                <w:szCs w:val="20"/>
-                <w:lang w:val="en-GB"/>
-              </w:rPr>
-              <w:t>43</w:t>
-            </w:r>
-          </w:p>
-        </w:tc>
-        <w:tc>
-          <w:tcPr>
-            <w:tcW w:w="0" w:type="auto"/>
-            <w:tcBorders>
-              <w:top w:val="nil"/>
-              <w:left w:val="nil"/>
-              <w:bottom w:val="nil"/>
-              <w:right w:val="nil"/>
-            </w:tcBorders>
-            <w:shd w:val="clear" w:color="auto" w:fill="auto"/>
-            <w:noWrap/>
-            <w:vAlign w:val="bottom"/>
-            <w:hideMark/>
-          </w:tcPr>
-          <w:p>
-            <w:pPr>
-              <w:jc w:val="right"/>
-              <w:rPr>
-                <w:rFonts w:ascii="Arial" w:eastAsia="Times New Roman" w:hAnsi="Arial" w:cs="Arial"/>
-                <w:color w:val="000000"/>
-                <w:sz w:val="20"/>
-                <w:szCs w:val="20"/>
-                <w:lang w:val="en-GB"/>
-              </w:rPr>
-            </w:pPr>
-            <w:r>
-              <w:rPr>
-                <w:rFonts w:ascii="Arial" w:eastAsia="Times New Roman" w:hAnsi="Arial" w:cs="Arial"/>
-                <w:color w:val="000000"/>
-                <w:sz w:val="20"/>
-                <w:szCs w:val="20"/>
-                <w:lang w:val="en-GB"/>
-              </w:rPr>
-              <w:t>8025</w:t>
-            </w:r>
-          </w:p>
-        </w:tc>
-        <w:tc>
-          <w:tcPr>
-            <w:tcW w:w="0" w:type="auto"/>
-            <w:tcBorders>
-              <w:top w:val="nil"/>
-              <w:left w:val="nil"/>
-              <w:bottom w:val="nil"/>
-              <w:right w:val="nil"/>
-            </w:tcBorders>
-            <w:shd w:val="clear" w:color="auto" w:fill="auto"/>
-            <w:noWrap/>
-            <w:vAlign w:val="bottom"/>
-            <w:hideMark/>
-          </w:tcPr>
-          <w:p>
-            <w:pPr>
-              <w:rPr>
-                <w:rFonts w:ascii="Arial" w:eastAsia="Times New Roman" w:hAnsi="Arial" w:cs="Arial"/>
-                <w:color w:val="000000"/>
-                <w:sz w:val="20"/>
-                <w:szCs w:val="20"/>
-                <w:lang w:val="en-GB"/>
-              </w:rPr>
-            </w:pPr>
-          </w:p>
-        </w:tc>
-        <w:tc>
-          <w:tcPr>
-            <w:tcW w:w="0" w:type="auto"/>
-            <w:tcBorders>
-              <w:top w:val="nil"/>
-              <w:left w:val="nil"/>
-              <w:bottom w:val="nil"/>
-              <w:right w:val="nil"/>
-            </w:tcBorders>
-            <w:shd w:val="clear" w:color="auto" w:fill="auto"/>
-            <w:noWrap/>
-            <w:vAlign w:val="bottom"/>
-            <w:hideMark/>
-          </w:tcPr>
-          <w:p>
-            <w:pPr>
-              <w:jc w:val="right"/>
-              <w:rPr>
-                <w:rFonts w:ascii="Arial" w:eastAsia="Times New Roman" w:hAnsi="Arial" w:cs="Arial"/>
-                <w:color w:val="000000"/>
-                <w:sz w:val="20"/>
-                <w:szCs w:val="20"/>
-                <w:lang w:val="en-GB"/>
-              </w:rPr>
-            </w:pPr>
-            <w:r>
-              <w:rPr>
-                <w:rFonts w:ascii="Arial" w:eastAsia="Times New Roman" w:hAnsi="Arial" w:cs="Arial"/>
-                <w:color w:val="000000"/>
-                <w:sz w:val="20"/>
-                <w:szCs w:val="20"/>
-                <w:lang w:val="en-GB"/>
-              </w:rPr>
-              <w:t>337.19</w:t>
+                <w:rFonts w:ascii="Arial" w:eastAsia="Times New Roman" w:hAnsi="Arial" w:cs="Times New Roman"/>
+                <w:color w:val="000000"/>
+                <w:sz w:val="20"/>
+                <w:szCs w:val="20"/>
+              </w:rPr>
+              <w:t>CONVENT</w:t>
+            </w:r>
+          </w:p>
+        </w:tc>
+        <w:tc>
+          <w:tcPr>
+            <w:tcW w:w="0" w:type="auto"/>
+            <w:tcBorders>
+              <w:top w:val="nil"/>
+              <w:left w:val="nil"/>
+              <w:bottom w:val="nil"/>
+              <w:right w:val="nil"/>
+            </w:tcBorders>
+            <w:shd w:val="clear" w:color="auto" w:fill="auto"/>
+            <w:noWrap/>
+            <w:vAlign w:val="bottom"/>
+            <w:hideMark/>
+          </w:tcPr>
+          <w:p>
+            <w:pPr>
+              <w:jc w:val="right"/>
+              <w:rPr>
+                <w:rFonts w:ascii="Arial" w:eastAsia="Times New Roman" w:hAnsi="Arial" w:cs="Arial"/>
+                <w:color w:val="000000"/>
+                <w:sz w:val="20"/>
+                <w:szCs w:val="20"/>
+                <w:lang w:val="en-GB"/>
+              </w:rPr>
+            </w:pPr>
+            <w:r>
+              <w:rPr>
+                <w:rFonts w:ascii="Arial" w:eastAsia="Times New Roman" w:hAnsi="Arial" w:cs="Times New Roman"/>
+                <w:color w:val="000000"/>
+                <w:sz w:val="20"/>
+                <w:szCs w:val="20"/>
+              </w:rPr>
+              <w:t>36</w:t>
+            </w:r>
+          </w:p>
+        </w:tc>
+        <w:tc>
+          <w:tcPr>
+            <w:tcW w:w="0" w:type="auto"/>
+            <w:tcBorders>
+              <w:top w:val="nil"/>
+              <w:left w:val="nil"/>
+              <w:bottom w:val="nil"/>
+              <w:right w:val="nil"/>
+            </w:tcBorders>
+            <w:shd w:val="clear" w:color="auto" w:fill="auto"/>
+            <w:noWrap/>
+            <w:vAlign w:val="bottom"/>
+            <w:hideMark/>
+          </w:tcPr>
+          <w:p>
+            <w:pPr>
+              <w:jc w:val="right"/>
+              <w:rPr>
+                <w:rFonts w:ascii="Arial" w:eastAsia="Times New Roman" w:hAnsi="Arial" w:cs="Arial"/>
+                <w:color w:val="000000"/>
+                <w:sz w:val="20"/>
+                <w:szCs w:val="20"/>
+                <w:lang w:val="en-GB"/>
+              </w:rPr>
+            </w:pPr>
+            <w:r>
+              <w:rPr>
+                <w:rFonts w:ascii="Arial" w:eastAsia="Times New Roman" w:hAnsi="Arial" w:cs="Times New Roman"/>
+                <w:color w:val="000000"/>
+                <w:sz w:val="20"/>
+                <w:szCs w:val="20"/>
+              </w:rPr>
+              <w:t>0.10</w:t>
+            </w:r>
+          </w:p>
+        </w:tc>
+        <w:tc>
+          <w:tcPr>
+            <w:tcW w:w="0" w:type="auto"/>
+            <w:tcBorders>
+              <w:top w:val="nil"/>
+              <w:left w:val="nil"/>
+              <w:bottom w:val="nil"/>
+              <w:right w:val="nil"/>
+            </w:tcBorders>
+            <w:shd w:val="clear" w:color="auto" w:fill="auto"/>
+            <w:noWrap/>
+            <w:vAlign w:val="bottom"/>
+            <w:hideMark/>
+          </w:tcPr>
+          <w:p>
+            <w:pPr>
+              <w:jc w:val="right"/>
+              <w:rPr>
+                <w:rFonts w:ascii="Arial" w:eastAsia="Times New Roman" w:hAnsi="Arial" w:cs="Arial"/>
+                <w:color w:val="000000"/>
+                <w:sz w:val="20"/>
+                <w:szCs w:val="20"/>
+                <w:lang w:val="en-GB"/>
+              </w:rPr>
+            </w:pPr>
+            <w:r>
+              <w:rPr>
+                <w:rFonts w:ascii="Arial" w:eastAsia="Times New Roman" w:hAnsi="Arial" w:cs="Times New Roman"/>
+                <w:color w:val="000000"/>
+                <w:sz w:val="20"/>
+                <w:szCs w:val="20"/>
+              </w:rPr>
+              <w:t>20</w:t>
+            </w:r>
+          </w:p>
+        </w:tc>
+        <w:tc>
+          <w:tcPr>
+            <w:tcW w:w="0" w:type="auto"/>
+            <w:tcBorders>
+              <w:top w:val="nil"/>
+              <w:left w:val="nil"/>
+              <w:bottom w:val="nil"/>
+              <w:right w:val="nil"/>
+            </w:tcBorders>
+            <w:shd w:val="clear" w:color="auto" w:fill="auto"/>
+            <w:noWrap/>
+            <w:vAlign w:val="bottom"/>
+            <w:hideMark/>
+          </w:tcPr>
+          <w:p>
+            <w:pPr>
+              <w:jc w:val="right"/>
+              <w:rPr>
+                <w:rFonts w:ascii="Arial" w:eastAsia="Times New Roman" w:hAnsi="Arial" w:cs="Arial"/>
+                <w:color w:val="000000"/>
+                <w:sz w:val="20"/>
+                <w:szCs w:val="20"/>
+                <w:lang w:val="en-GB"/>
+              </w:rPr>
+            </w:pPr>
+            <w:r>
+              <w:rPr>
+                <w:rFonts w:ascii="Arial" w:eastAsia="Times New Roman" w:hAnsi="Arial" w:cs="Times New Roman"/>
+                <w:color w:val="000000"/>
+                <w:sz w:val="20"/>
+                <w:szCs w:val="20"/>
+              </w:rPr>
+              <w:t>520</w:t>
+            </w:r>
+          </w:p>
+        </w:tc>
+        <w:tc>
+          <w:tcPr>
+            <w:tcW w:w="0" w:type="auto"/>
+            <w:tcBorders>
+              <w:top w:val="nil"/>
+              <w:left w:val="nil"/>
+              <w:bottom w:val="nil"/>
+              <w:right w:val="nil"/>
+            </w:tcBorders>
+            <w:shd w:val="clear" w:color="auto" w:fill="auto"/>
+            <w:noWrap/>
+            <w:vAlign w:val="bottom"/>
+            <w:hideMark/>
+          </w:tcPr>
+          <w:p>
+            <w:pPr>
+              <w:rPr>
+                <w:rFonts w:ascii="Arial" w:eastAsia="Times New Roman" w:hAnsi="Arial" w:cs="Arial"/>
+                <w:color w:val="000000"/>
+                <w:sz w:val="20"/>
+                <w:szCs w:val="20"/>
+                <w:lang w:val="en-GB"/>
+              </w:rPr>
+            </w:pPr>
+          </w:p>
+        </w:tc>
+        <w:tc>
+          <w:tcPr>
+            <w:tcW w:w="0" w:type="auto"/>
+            <w:tcBorders>
+              <w:top w:val="nil"/>
+              <w:left w:val="nil"/>
+              <w:bottom w:val="nil"/>
+              <w:right w:val="nil"/>
+            </w:tcBorders>
+            <w:shd w:val="clear" w:color="auto" w:fill="auto"/>
+            <w:noWrap/>
+            <w:vAlign w:val="bottom"/>
+            <w:hideMark/>
+          </w:tcPr>
+          <w:p>
+            <w:pPr>
+              <w:jc w:val="right"/>
+              <w:rPr>
+                <w:rFonts w:ascii="Arial" w:eastAsia="Times New Roman" w:hAnsi="Arial" w:cs="Arial"/>
+                <w:color w:val="000000"/>
+                <w:sz w:val="20"/>
+                <w:szCs w:val="20"/>
+                <w:lang w:val="en-GB"/>
+              </w:rPr>
+            </w:pPr>
+            <w:r>
+              <w:rPr>
+                <w:rFonts w:ascii="Arial" w:eastAsia="Times New Roman" w:hAnsi="Arial" w:cs="Times New Roman"/>
+                <w:color w:val="000000"/>
+                <w:sz w:val="20"/>
+                <w:szCs w:val="20"/>
+              </w:rPr>
+              <w:t>301.39</w:t>
             </w:r>
           </w:p>
         </w:tc>
@@ -15210,224 +15194,218 @@
             </w:pPr>
             <w:r>
               <w:rPr>
-                <w:rFonts w:ascii="Arial" w:eastAsia="Times New Roman" w:hAnsi="Arial" w:cs="Arial"/>
-                <w:color w:val="000000"/>
-                <w:sz w:val="20"/>
-                <w:szCs w:val="20"/>
-                <w:lang w:val="en-GB"/>
-              </w:rPr>
-              <w:t>CONVENT</w:t>
-            </w:r>
-          </w:p>
-        </w:tc>
-        <w:tc>
-          <w:tcPr>
-            <w:tcW w:w="0" w:type="auto"/>
-            <w:tcBorders>
-              <w:top w:val="nil"/>
-              <w:left w:val="nil"/>
-              <w:bottom w:val="nil"/>
-              <w:right w:val="nil"/>
-            </w:tcBorders>
-            <w:shd w:val="clear" w:color="auto" w:fill="auto"/>
-            <w:noWrap/>
-            <w:vAlign w:val="bottom"/>
-            <w:hideMark/>
-          </w:tcPr>
-          <w:p>
-            <w:pPr>
-              <w:jc w:val="right"/>
-              <w:rPr>
-                <w:rFonts w:ascii="Arial" w:eastAsia="Times New Roman" w:hAnsi="Arial" w:cs="Arial"/>
-                <w:color w:val="000000"/>
-                <w:sz w:val="20"/>
-                <w:szCs w:val="20"/>
-                <w:lang w:val="en-GB"/>
-              </w:rPr>
-            </w:pPr>
-            <w:r>
-              <w:rPr>
-                <w:rFonts w:ascii="Arial" w:eastAsia="Times New Roman" w:hAnsi="Arial" w:cs="Arial"/>
-                <w:color w:val="000000"/>
-                <w:sz w:val="20"/>
-                <w:szCs w:val="20"/>
-                <w:lang w:val="en-GB"/>
-              </w:rPr>
-              <w:t>36</w:t>
-            </w:r>
-          </w:p>
-        </w:tc>
-        <w:tc>
-          <w:tcPr>
-            <w:tcW w:w="0" w:type="auto"/>
-            <w:tcBorders>
-              <w:top w:val="nil"/>
-              <w:left w:val="nil"/>
-              <w:bottom w:val="nil"/>
-              <w:right w:val="nil"/>
-            </w:tcBorders>
-            <w:shd w:val="clear" w:color="auto" w:fill="auto"/>
-            <w:noWrap/>
-            <w:vAlign w:val="bottom"/>
-            <w:hideMark/>
-          </w:tcPr>
-          <w:p>
-            <w:pPr>
-              <w:jc w:val="right"/>
-              <w:rPr>
-                <w:rFonts w:ascii="Arial" w:eastAsia="Times New Roman" w:hAnsi="Arial" w:cs="Arial"/>
-                <w:color w:val="000000"/>
-                <w:sz w:val="20"/>
-                <w:szCs w:val="20"/>
-                <w:lang w:val="en-GB"/>
-              </w:rPr>
-            </w:pPr>
-            <w:r>
-              <w:rPr>
-                <w:rFonts w:ascii="Arial" w:eastAsia="Times New Roman" w:hAnsi="Arial" w:cs="Arial"/>
-                <w:color w:val="000000"/>
-                <w:sz w:val="20"/>
-                <w:szCs w:val="20"/>
-                <w:lang w:val="en-GB"/>
-              </w:rPr>
-              <w:t>0.10</w:t>
-            </w:r>
-          </w:p>
-        </w:tc>
-        <w:tc>
-          <w:tcPr>
-            <w:tcW w:w="0" w:type="auto"/>
-            <w:tcBorders>
-              <w:top w:val="nil"/>
-              <w:left w:val="nil"/>
-              <w:bottom w:val="nil"/>
-              <w:right w:val="nil"/>
-            </w:tcBorders>
-            <w:shd w:val="clear" w:color="auto" w:fill="auto"/>
-            <w:noWrap/>
-            <w:vAlign w:val="bottom"/>
-            <w:hideMark/>
-          </w:tcPr>
-          <w:p>
-            <w:pPr>
-              <w:jc w:val="right"/>
-              <w:rPr>
-                <w:rFonts w:ascii="Arial" w:eastAsia="Times New Roman" w:hAnsi="Arial" w:cs="Arial"/>
-                <w:color w:val="000000"/>
-                <w:sz w:val="20"/>
-                <w:szCs w:val="20"/>
-                <w:lang w:val="en-GB"/>
-              </w:rPr>
-            </w:pPr>
-            <w:r>
-              <w:rPr>
-                <w:rFonts w:ascii="Arial" w:eastAsia="Times New Roman" w:hAnsi="Arial" w:cs="Arial"/>
-                <w:color w:val="000000"/>
-                <w:sz w:val="20"/>
-                <w:szCs w:val="20"/>
-                <w:lang w:val="en-GB"/>
-              </w:rPr>
-              <w:t>20</w:t>
-            </w:r>
-          </w:p>
-        </w:tc>
-        <w:tc>
-          <w:tcPr>
-            <w:tcW w:w="0" w:type="auto"/>
-            <w:tcBorders>
-              <w:top w:val="nil"/>
-              <w:left w:val="nil"/>
-              <w:bottom w:val="nil"/>
-              <w:right w:val="nil"/>
-            </w:tcBorders>
-            <w:shd w:val="clear" w:color="auto" w:fill="auto"/>
-            <w:noWrap/>
-            <w:vAlign w:val="bottom"/>
-            <w:hideMark/>
-          </w:tcPr>
-          <w:p>
-            <w:pPr>
-              <w:jc w:val="right"/>
-              <w:rPr>
-                <w:rFonts w:ascii="Arial" w:eastAsia="Times New Roman" w:hAnsi="Arial" w:cs="Arial"/>
-                <w:color w:val="000000"/>
-                <w:sz w:val="20"/>
-                <w:szCs w:val="20"/>
-                <w:lang w:val="en-GB"/>
-              </w:rPr>
-            </w:pPr>
-            <w:r>
-              <w:rPr>
-                <w:rFonts w:ascii="Arial" w:eastAsia="Times New Roman" w:hAnsi="Arial" w:cs="Arial"/>
-                <w:color w:val="000000"/>
-                <w:sz w:val="20"/>
-                <w:szCs w:val="20"/>
-                <w:lang w:val="en-GB"/>
-              </w:rPr>
-              <w:t>520</w:t>
-            </w:r>
-          </w:p>
-        </w:tc>
-        <w:tc>
-          <w:tcPr>
-            <w:tcW w:w="0" w:type="auto"/>
-            <w:tcBorders>
-              <w:top w:val="nil"/>
-              <w:left w:val="nil"/>
-              <w:bottom w:val="nil"/>
-              <w:right w:val="nil"/>
-            </w:tcBorders>
-            <w:shd w:val="clear" w:color="auto" w:fill="auto"/>
-            <w:noWrap/>
-            <w:vAlign w:val="bottom"/>
-            <w:hideMark/>
-          </w:tcPr>
-          <w:p>
-            <w:pPr>
-              <w:rPr>
-                <w:rFonts w:ascii="Arial" w:eastAsia="Times New Roman" w:hAnsi="Arial" w:cs="Arial"/>
-                <w:color w:val="000000"/>
-                <w:sz w:val="20"/>
-                <w:szCs w:val="20"/>
-                <w:lang w:val="en-GB"/>
-              </w:rPr>
-            </w:pPr>
-          </w:p>
-        </w:tc>
-        <w:tc>
-          <w:tcPr>
-            <w:tcW w:w="0" w:type="auto"/>
-            <w:tcBorders>
-              <w:top w:val="nil"/>
-              <w:left w:val="nil"/>
-              <w:bottom w:val="nil"/>
-              <w:right w:val="nil"/>
-            </w:tcBorders>
-            <w:shd w:val="clear" w:color="auto" w:fill="auto"/>
-            <w:noWrap/>
-            <w:vAlign w:val="bottom"/>
-            <w:hideMark/>
-          </w:tcPr>
-          <w:p>
-            <w:pPr>
-              <w:jc w:val="right"/>
-              <w:rPr>
-                <w:rFonts w:ascii="Arial" w:eastAsia="Times New Roman" w:hAnsi="Arial" w:cs="Arial"/>
-                <w:color w:val="000000"/>
-                <w:sz w:val="20"/>
-                <w:szCs w:val="20"/>
-                <w:lang w:val="en-GB"/>
-              </w:rPr>
-            </w:pPr>
-            <w:r>
-              <w:rPr>
-                <w:rFonts w:ascii="Arial" w:eastAsia="Times New Roman" w:hAnsi="Arial" w:cs="Arial"/>
-                <w:color w:val="000000"/>
-                <w:sz w:val="20"/>
-                <w:szCs w:val="20"/>
-                <w:lang w:val="en-GB"/>
-              </w:rPr>
-              <w:t>301.39</w:t>
+                <w:rFonts w:ascii="Arial" w:eastAsia="Times New Roman" w:hAnsi="Arial" w:cs="Times New Roman"/>
+                <w:color w:val="000000"/>
+                <w:sz w:val="20"/>
+                <w:szCs w:val="20"/>
+              </w:rPr>
+              <w:t>FINDS</w:t>
+            </w:r>
+          </w:p>
+        </w:tc>
+        <w:tc>
+          <w:tcPr>
+            <w:tcW w:w="0" w:type="auto"/>
+            <w:tcBorders>
+              <w:top w:val="nil"/>
+              <w:left w:val="nil"/>
+              <w:bottom w:val="nil"/>
+              <w:right w:val="nil"/>
+            </w:tcBorders>
+            <w:shd w:val="clear" w:color="auto" w:fill="auto"/>
+            <w:noWrap/>
+            <w:vAlign w:val="bottom"/>
+            <w:hideMark/>
+          </w:tcPr>
+          <w:p>
+            <w:pPr>
+              <w:jc w:val="right"/>
+              <w:rPr>
+                <w:rFonts w:ascii="Arial" w:eastAsia="Times New Roman" w:hAnsi="Arial" w:cs="Arial"/>
+                <w:color w:val="000000"/>
+                <w:sz w:val="20"/>
+                <w:szCs w:val="20"/>
+                <w:lang w:val="en-GB"/>
+              </w:rPr>
+            </w:pPr>
+            <w:r>
+              <w:rPr>
+                <w:rFonts w:ascii="Arial" w:eastAsia="Times New Roman" w:hAnsi="Arial" w:cs="Times New Roman"/>
+                <w:color w:val="000000"/>
+                <w:sz w:val="20"/>
+                <w:szCs w:val="20"/>
+              </w:rPr>
+              <w:t>53</w:t>
+            </w:r>
+          </w:p>
+        </w:tc>
+        <w:tc>
+          <w:tcPr>
+            <w:tcW w:w="0" w:type="auto"/>
+            <w:tcBorders>
+              <w:top w:val="nil"/>
+              <w:left w:val="nil"/>
+              <w:bottom w:val="nil"/>
+              <w:right w:val="nil"/>
+            </w:tcBorders>
+            <w:shd w:val="clear" w:color="auto" w:fill="auto"/>
+            <w:noWrap/>
+            <w:vAlign w:val="bottom"/>
+            <w:hideMark/>
+          </w:tcPr>
+          <w:p>
+            <w:pPr>
+              <w:jc w:val="right"/>
+              <w:rPr>
+                <w:rFonts w:ascii="Arial" w:eastAsia="Times New Roman" w:hAnsi="Arial" w:cs="Arial"/>
+                <w:color w:val="000000"/>
+                <w:sz w:val="20"/>
+                <w:szCs w:val="20"/>
+                <w:lang w:val="en-GB"/>
+              </w:rPr>
+            </w:pPr>
+            <w:r>
+              <w:rPr>
+                <w:rFonts w:ascii="Arial" w:eastAsia="Times New Roman" w:hAnsi="Arial" w:cs="Times New Roman"/>
+                <w:color w:val="000000"/>
+                <w:sz w:val="20"/>
+                <w:szCs w:val="20"/>
+              </w:rPr>
+              <w:t>0.14</w:t>
+            </w:r>
+          </w:p>
+        </w:tc>
+        <w:tc>
+          <w:tcPr>
+            <w:tcW w:w="0" w:type="auto"/>
+            <w:tcBorders>
+              <w:top w:val="nil"/>
+              <w:left w:val="nil"/>
+              <w:bottom w:val="nil"/>
+              <w:right w:val="nil"/>
+            </w:tcBorders>
+            <w:shd w:val="clear" w:color="auto" w:fill="auto"/>
+            <w:noWrap/>
+            <w:vAlign w:val="bottom"/>
+            <w:hideMark/>
+          </w:tcPr>
+          <w:p>
+            <w:pPr>
+              <w:jc w:val="right"/>
+              <w:rPr>
+                <w:rFonts w:ascii="Arial" w:eastAsia="Times New Roman" w:hAnsi="Arial" w:cs="Arial"/>
+                <w:color w:val="000000"/>
+                <w:sz w:val="20"/>
+                <w:szCs w:val="20"/>
+                <w:lang w:val="en-GB"/>
+              </w:rPr>
+            </w:pPr>
+            <w:r>
+              <w:rPr>
+                <w:rFonts w:ascii="Arial" w:eastAsia="Times New Roman" w:hAnsi="Arial" w:cs="Times New Roman"/>
+                <w:color w:val="000000"/>
+                <w:sz w:val="20"/>
+                <w:szCs w:val="20"/>
+              </w:rPr>
+              <w:t>40</w:t>
+            </w:r>
+          </w:p>
+        </w:tc>
+        <w:tc>
+          <w:tcPr>
+            <w:tcW w:w="0" w:type="auto"/>
+            <w:tcBorders>
+              <w:top w:val="nil"/>
+              <w:left w:val="nil"/>
+              <w:bottom w:val="nil"/>
+              <w:right w:val="nil"/>
+            </w:tcBorders>
+            <w:shd w:val="clear" w:color="auto" w:fill="auto"/>
+            <w:noWrap/>
+            <w:vAlign w:val="bottom"/>
+            <w:hideMark/>
+          </w:tcPr>
+          <w:p>
+            <w:pPr>
+              <w:jc w:val="right"/>
+              <w:rPr>
+                <w:rFonts w:ascii="Arial" w:eastAsia="Times New Roman" w:hAnsi="Arial" w:cs="Arial"/>
+                <w:color w:val="000000"/>
+                <w:sz w:val="20"/>
+                <w:szCs w:val="20"/>
+                <w:lang w:val="en-GB"/>
+              </w:rPr>
+            </w:pPr>
+            <w:r>
+              <w:rPr>
+                <w:rFonts w:ascii="Arial" w:eastAsia="Times New Roman" w:hAnsi="Arial" w:cs="Times New Roman"/>
+                <w:color w:val="000000"/>
+                <w:sz w:val="20"/>
+                <w:szCs w:val="20"/>
+              </w:rPr>
+              <w:t>3099</w:t>
+            </w:r>
+          </w:p>
+        </w:tc>
+        <w:tc>
+          <w:tcPr>
+            <w:tcW w:w="0" w:type="auto"/>
+            <w:tcBorders>
+              <w:top w:val="nil"/>
+              <w:left w:val="nil"/>
+              <w:bottom w:val="nil"/>
+              <w:right w:val="nil"/>
+            </w:tcBorders>
+            <w:shd w:val="clear" w:color="auto" w:fill="auto"/>
+            <w:noWrap/>
+            <w:vAlign w:val="bottom"/>
+            <w:hideMark/>
+          </w:tcPr>
+          <w:p>
+            <w:pPr>
+              <w:rPr>
+                <w:rFonts w:ascii="Arial" w:eastAsia="Times New Roman" w:hAnsi="Arial" w:cs="Arial"/>
+                <w:color w:val="000000"/>
+                <w:sz w:val="20"/>
+                <w:szCs w:val="20"/>
+                <w:lang w:val="en-GB"/>
+              </w:rPr>
+            </w:pPr>
+          </w:p>
+        </w:tc>
+        <w:tc>
+          <w:tcPr>
+            <w:tcW w:w="0" w:type="auto"/>
+            <w:tcBorders>
+              <w:top w:val="nil"/>
+              <w:left w:val="nil"/>
+              <w:bottom w:val="nil"/>
+              <w:right w:val="nil"/>
+            </w:tcBorders>
+            <w:shd w:val="clear" w:color="auto" w:fill="auto"/>
+            <w:noWrap/>
+            <w:vAlign w:val="bottom"/>
+            <w:hideMark/>
+          </w:tcPr>
+          <w:p>
+            <w:pPr>
+              <w:jc w:val="right"/>
+              <w:rPr>
+                <w:rFonts w:ascii="Arial" w:eastAsia="Times New Roman" w:hAnsi="Arial" w:cs="Arial"/>
+                <w:color w:val="000000"/>
+                <w:sz w:val="20"/>
+                <w:szCs w:val="20"/>
+                <w:lang w:val="en-GB"/>
+              </w:rPr>
+            </w:pPr>
+            <w:r>
+              <w:rPr>
+                <w:rFonts w:ascii="Arial" w:eastAsia="Times New Roman" w:hAnsi="Arial" w:cs="Times New Roman"/>
+                <w:color w:val="000000"/>
+                <w:sz w:val="20"/>
+                <w:szCs w:val="20"/>
+              </w:rPr>
+              <w:t>299.96</w:t>
             </w:r>
           </w:p>
         </w:tc>
@@ -15463,224 +15441,218 @@
             </w:pPr>
             <w:r>
               <w:rPr>
-                <w:rFonts w:ascii="Arial" w:eastAsia="Times New Roman" w:hAnsi="Arial" w:cs="Arial"/>
-                <w:color w:val="000000"/>
-                <w:sz w:val="20"/>
-                <w:szCs w:val="20"/>
-                <w:lang w:val="en-GB"/>
-              </w:rPr>
-              <w:t>FINDS</w:t>
-            </w:r>
-          </w:p>
-        </w:tc>
-        <w:tc>
-          <w:tcPr>
-            <w:tcW w:w="0" w:type="auto"/>
-            <w:tcBorders>
-              <w:top w:val="nil"/>
-              <w:left w:val="nil"/>
-              <w:bottom w:val="nil"/>
-              <w:right w:val="nil"/>
-            </w:tcBorders>
-            <w:shd w:val="clear" w:color="auto" w:fill="auto"/>
-            <w:noWrap/>
-            <w:vAlign w:val="bottom"/>
-            <w:hideMark/>
-          </w:tcPr>
-          <w:p>
-            <w:pPr>
-              <w:jc w:val="right"/>
-              <w:rPr>
-                <w:rFonts w:ascii="Arial" w:eastAsia="Times New Roman" w:hAnsi="Arial" w:cs="Arial"/>
-                <w:color w:val="000000"/>
-                <w:sz w:val="20"/>
-                <w:szCs w:val="20"/>
-                <w:lang w:val="en-GB"/>
-              </w:rPr>
-            </w:pPr>
-            <w:r>
-              <w:rPr>
-                <w:rFonts w:ascii="Arial" w:eastAsia="Times New Roman" w:hAnsi="Arial" w:cs="Arial"/>
-                <w:color w:val="000000"/>
-                <w:sz w:val="20"/>
-                <w:szCs w:val="20"/>
-                <w:lang w:val="en-GB"/>
-              </w:rPr>
-              <w:t>53</w:t>
-            </w:r>
-          </w:p>
-        </w:tc>
-        <w:tc>
-          <w:tcPr>
-            <w:tcW w:w="0" w:type="auto"/>
-            <w:tcBorders>
-              <w:top w:val="nil"/>
-              <w:left w:val="nil"/>
-              <w:bottom w:val="nil"/>
-              <w:right w:val="nil"/>
-            </w:tcBorders>
-            <w:shd w:val="clear" w:color="auto" w:fill="auto"/>
-            <w:noWrap/>
-            <w:vAlign w:val="bottom"/>
-            <w:hideMark/>
-          </w:tcPr>
-          <w:p>
-            <w:pPr>
-              <w:jc w:val="right"/>
-              <w:rPr>
-                <w:rFonts w:ascii="Arial" w:eastAsia="Times New Roman" w:hAnsi="Arial" w:cs="Arial"/>
-                <w:color w:val="000000"/>
-                <w:sz w:val="20"/>
-                <w:szCs w:val="20"/>
-                <w:lang w:val="en-GB"/>
-              </w:rPr>
-            </w:pPr>
-            <w:r>
-              <w:rPr>
-                <w:rFonts w:ascii="Arial" w:eastAsia="Times New Roman" w:hAnsi="Arial" w:cs="Arial"/>
-                <w:color w:val="000000"/>
-                <w:sz w:val="20"/>
-                <w:szCs w:val="20"/>
-                <w:lang w:val="en-GB"/>
-              </w:rPr>
-              <w:t>0.14</w:t>
-            </w:r>
-          </w:p>
-        </w:tc>
-        <w:tc>
-          <w:tcPr>
-            <w:tcW w:w="0" w:type="auto"/>
-            <w:tcBorders>
-              <w:top w:val="nil"/>
-              <w:left w:val="nil"/>
-              <w:bottom w:val="nil"/>
-              <w:right w:val="nil"/>
-            </w:tcBorders>
-            <w:shd w:val="clear" w:color="auto" w:fill="auto"/>
-            <w:noWrap/>
-            <w:vAlign w:val="bottom"/>
-            <w:hideMark/>
-          </w:tcPr>
-          <w:p>
-            <w:pPr>
-              <w:jc w:val="right"/>
-              <w:rPr>
-                <w:rFonts w:ascii="Arial" w:eastAsia="Times New Roman" w:hAnsi="Arial" w:cs="Arial"/>
-                <w:color w:val="000000"/>
-                <w:sz w:val="20"/>
-                <w:szCs w:val="20"/>
-                <w:lang w:val="en-GB"/>
-              </w:rPr>
-            </w:pPr>
-            <w:r>
-              <w:rPr>
-                <w:rFonts w:ascii="Arial" w:eastAsia="Times New Roman" w:hAnsi="Arial" w:cs="Arial"/>
-                <w:color w:val="000000"/>
-                <w:sz w:val="20"/>
-                <w:szCs w:val="20"/>
-                <w:lang w:val="en-GB"/>
-              </w:rPr>
-              <w:t>40</w:t>
-            </w:r>
-          </w:p>
-        </w:tc>
-        <w:tc>
-          <w:tcPr>
-            <w:tcW w:w="0" w:type="auto"/>
-            <w:tcBorders>
-              <w:top w:val="nil"/>
-              <w:left w:val="nil"/>
-              <w:bottom w:val="nil"/>
-              <w:right w:val="nil"/>
-            </w:tcBorders>
-            <w:shd w:val="clear" w:color="auto" w:fill="auto"/>
-            <w:noWrap/>
-            <w:vAlign w:val="bottom"/>
-            <w:hideMark/>
-          </w:tcPr>
-          <w:p>
-            <w:pPr>
-              <w:jc w:val="right"/>
-              <w:rPr>
-                <w:rFonts w:ascii="Arial" w:eastAsia="Times New Roman" w:hAnsi="Arial" w:cs="Arial"/>
-                <w:color w:val="000000"/>
-                <w:sz w:val="20"/>
-                <w:szCs w:val="20"/>
-                <w:lang w:val="en-GB"/>
-              </w:rPr>
-            </w:pPr>
-            <w:r>
-              <w:rPr>
-                <w:rFonts w:ascii="Arial" w:eastAsia="Times New Roman" w:hAnsi="Arial" w:cs="Arial"/>
-                <w:color w:val="000000"/>
-                <w:sz w:val="20"/>
-                <w:szCs w:val="20"/>
-                <w:lang w:val="en-GB"/>
-              </w:rPr>
-              <w:t>3099</w:t>
-            </w:r>
-          </w:p>
-        </w:tc>
-        <w:tc>
-          <w:tcPr>
-            <w:tcW w:w="0" w:type="auto"/>
-            <w:tcBorders>
-              <w:top w:val="nil"/>
-              <w:left w:val="nil"/>
-              <w:bottom w:val="nil"/>
-              <w:right w:val="nil"/>
-            </w:tcBorders>
-            <w:shd w:val="clear" w:color="auto" w:fill="auto"/>
-            <w:noWrap/>
-            <w:vAlign w:val="bottom"/>
-            <w:hideMark/>
-          </w:tcPr>
-          <w:p>
-            <w:pPr>
-              <w:rPr>
-                <w:rFonts w:ascii="Arial" w:eastAsia="Times New Roman" w:hAnsi="Arial" w:cs="Arial"/>
-                <w:color w:val="000000"/>
-                <w:sz w:val="20"/>
-                <w:szCs w:val="20"/>
-                <w:lang w:val="en-GB"/>
-              </w:rPr>
-            </w:pPr>
-          </w:p>
-        </w:tc>
-        <w:tc>
-          <w:tcPr>
-            <w:tcW w:w="0" w:type="auto"/>
-            <w:tcBorders>
-              <w:top w:val="nil"/>
-              <w:left w:val="nil"/>
-              <w:bottom w:val="nil"/>
-              <w:right w:val="nil"/>
-            </w:tcBorders>
-            <w:shd w:val="clear" w:color="auto" w:fill="auto"/>
-            <w:noWrap/>
-            <w:vAlign w:val="bottom"/>
-            <w:hideMark/>
-          </w:tcPr>
-          <w:p>
-            <w:pPr>
-              <w:jc w:val="right"/>
-              <w:rPr>
-                <w:rFonts w:ascii="Arial" w:eastAsia="Times New Roman" w:hAnsi="Arial" w:cs="Arial"/>
-                <w:color w:val="000000"/>
-                <w:sz w:val="20"/>
-                <w:szCs w:val="20"/>
-                <w:lang w:val="en-GB"/>
-              </w:rPr>
-            </w:pPr>
-            <w:r>
-              <w:rPr>
-                <w:rFonts w:ascii="Arial" w:eastAsia="Times New Roman" w:hAnsi="Arial" w:cs="Arial"/>
-                <w:color w:val="000000"/>
-                <w:sz w:val="20"/>
-                <w:szCs w:val="20"/>
-                <w:lang w:val="en-GB"/>
-              </w:rPr>
-              <w:t>299.96</w:t>
+                <w:rFonts w:ascii="Arial" w:eastAsia="Times New Roman" w:hAnsi="Arial" w:cs="Times New Roman"/>
+                <w:color w:val="000000"/>
+                <w:sz w:val="20"/>
+                <w:szCs w:val="20"/>
+              </w:rPr>
+              <w:t>ROMANCE</w:t>
+            </w:r>
+          </w:p>
+        </w:tc>
+        <w:tc>
+          <w:tcPr>
+            <w:tcW w:w="0" w:type="auto"/>
+            <w:tcBorders>
+              <w:top w:val="nil"/>
+              <w:left w:val="nil"/>
+              <w:bottom w:val="nil"/>
+              <w:right w:val="nil"/>
+            </w:tcBorders>
+            <w:shd w:val="clear" w:color="auto" w:fill="auto"/>
+            <w:noWrap/>
+            <w:vAlign w:val="bottom"/>
+            <w:hideMark/>
+          </w:tcPr>
+          <w:p>
+            <w:pPr>
+              <w:jc w:val="right"/>
+              <w:rPr>
+                <w:rFonts w:ascii="Arial" w:eastAsia="Times New Roman" w:hAnsi="Arial" w:cs="Arial"/>
+                <w:color w:val="000000"/>
+                <w:sz w:val="20"/>
+                <w:szCs w:val="20"/>
+                <w:lang w:val="en-GB"/>
+              </w:rPr>
+            </w:pPr>
+            <w:r>
+              <w:rPr>
+                <w:rFonts w:ascii="Arial" w:eastAsia="Times New Roman" w:hAnsi="Arial" w:cs="Times New Roman"/>
+                <w:color w:val="000000"/>
+                <w:sz w:val="20"/>
+                <w:szCs w:val="20"/>
+              </w:rPr>
+              <w:t>37</w:t>
+            </w:r>
+          </w:p>
+        </w:tc>
+        <w:tc>
+          <w:tcPr>
+            <w:tcW w:w="0" w:type="auto"/>
+            <w:tcBorders>
+              <w:top w:val="nil"/>
+              <w:left w:val="nil"/>
+              <w:bottom w:val="nil"/>
+              <w:right w:val="nil"/>
+            </w:tcBorders>
+            <w:shd w:val="clear" w:color="auto" w:fill="auto"/>
+            <w:noWrap/>
+            <w:vAlign w:val="bottom"/>
+            <w:hideMark/>
+          </w:tcPr>
+          <w:p>
+            <w:pPr>
+              <w:jc w:val="right"/>
+              <w:rPr>
+                <w:rFonts w:ascii="Arial" w:eastAsia="Times New Roman" w:hAnsi="Arial" w:cs="Arial"/>
+                <w:color w:val="000000"/>
+                <w:sz w:val="20"/>
+                <w:szCs w:val="20"/>
+                <w:lang w:val="en-GB"/>
+              </w:rPr>
+            </w:pPr>
+            <w:r>
+              <w:rPr>
+                <w:rFonts w:ascii="Arial" w:eastAsia="Times New Roman" w:hAnsi="Arial" w:cs="Times New Roman"/>
+                <w:color w:val="000000"/>
+                <w:sz w:val="20"/>
+                <w:szCs w:val="20"/>
+              </w:rPr>
+              <w:t>0.10</w:t>
+            </w:r>
+          </w:p>
+        </w:tc>
+        <w:tc>
+          <w:tcPr>
+            <w:tcW w:w="0" w:type="auto"/>
+            <w:tcBorders>
+              <w:top w:val="nil"/>
+              <w:left w:val="nil"/>
+              <w:bottom w:val="nil"/>
+              <w:right w:val="nil"/>
+            </w:tcBorders>
+            <w:shd w:val="clear" w:color="auto" w:fill="auto"/>
+            <w:noWrap/>
+            <w:vAlign w:val="bottom"/>
+            <w:hideMark/>
+          </w:tcPr>
+          <w:p>
+            <w:pPr>
+              <w:jc w:val="right"/>
+              <w:rPr>
+                <w:rFonts w:ascii="Arial" w:eastAsia="Times New Roman" w:hAnsi="Arial" w:cs="Arial"/>
+                <w:color w:val="000000"/>
+                <w:sz w:val="20"/>
+                <w:szCs w:val="20"/>
+                <w:lang w:val="en-GB"/>
+              </w:rPr>
+            </w:pPr>
+            <w:r>
+              <w:rPr>
+                <w:rFonts w:ascii="Arial" w:eastAsia="Times New Roman" w:hAnsi="Arial" w:cs="Times New Roman"/>
+                <w:color w:val="000000"/>
+                <w:sz w:val="20"/>
+                <w:szCs w:val="20"/>
+              </w:rPr>
+              <w:t>37</w:t>
+            </w:r>
+          </w:p>
+        </w:tc>
+        <w:tc>
+          <w:tcPr>
+            <w:tcW w:w="0" w:type="auto"/>
+            <w:tcBorders>
+              <w:top w:val="nil"/>
+              <w:left w:val="nil"/>
+              <w:bottom w:val="nil"/>
+              <w:right w:val="nil"/>
+            </w:tcBorders>
+            <w:shd w:val="clear" w:color="auto" w:fill="auto"/>
+            <w:noWrap/>
+            <w:vAlign w:val="bottom"/>
+            <w:hideMark/>
+          </w:tcPr>
+          <w:p>
+            <w:pPr>
+              <w:jc w:val="right"/>
+              <w:rPr>
+                <w:rFonts w:ascii="Arial" w:eastAsia="Times New Roman" w:hAnsi="Arial" w:cs="Arial"/>
+                <w:color w:val="000000"/>
+                <w:sz w:val="20"/>
+                <w:szCs w:val="20"/>
+                <w:lang w:val="en-GB"/>
+              </w:rPr>
+            </w:pPr>
+            <w:r>
+              <w:rPr>
+                <w:rFonts w:ascii="Arial" w:eastAsia="Times New Roman" w:hAnsi="Arial" w:cs="Times New Roman"/>
+                <w:color w:val="000000"/>
+                <w:sz w:val="20"/>
+                <w:szCs w:val="20"/>
+              </w:rPr>
+              <w:t>944</w:t>
+            </w:r>
+          </w:p>
+        </w:tc>
+        <w:tc>
+          <w:tcPr>
+            <w:tcW w:w="0" w:type="auto"/>
+            <w:tcBorders>
+              <w:top w:val="nil"/>
+              <w:left w:val="nil"/>
+              <w:bottom w:val="nil"/>
+              <w:right w:val="nil"/>
+            </w:tcBorders>
+            <w:shd w:val="clear" w:color="auto" w:fill="auto"/>
+            <w:noWrap/>
+            <w:vAlign w:val="bottom"/>
+            <w:hideMark/>
+          </w:tcPr>
+          <w:p>
+            <w:pPr>
+              <w:rPr>
+                <w:rFonts w:ascii="Arial" w:eastAsia="Times New Roman" w:hAnsi="Arial" w:cs="Arial"/>
+                <w:color w:val="000000"/>
+                <w:sz w:val="20"/>
+                <w:szCs w:val="20"/>
+                <w:lang w:val="en-GB"/>
+              </w:rPr>
+            </w:pPr>
+          </w:p>
+        </w:tc>
+        <w:tc>
+          <w:tcPr>
+            <w:tcW w:w="0" w:type="auto"/>
+            <w:tcBorders>
+              <w:top w:val="nil"/>
+              <w:left w:val="nil"/>
+              <w:bottom w:val="nil"/>
+              <w:right w:val="nil"/>
+            </w:tcBorders>
+            <w:shd w:val="clear" w:color="auto" w:fill="auto"/>
+            <w:noWrap/>
+            <w:vAlign w:val="bottom"/>
+            <w:hideMark/>
+          </w:tcPr>
+          <w:p>
+            <w:pPr>
+              <w:jc w:val="right"/>
+              <w:rPr>
+                <w:rFonts w:ascii="Arial" w:eastAsia="Times New Roman" w:hAnsi="Arial" w:cs="Arial"/>
+                <w:color w:val="000000"/>
+                <w:sz w:val="20"/>
+                <w:szCs w:val="20"/>
+                <w:lang w:val="en-GB"/>
+              </w:rPr>
+            </w:pPr>
+            <w:r>
+              <w:rPr>
+                <w:rFonts w:ascii="Arial" w:eastAsia="Times New Roman" w:hAnsi="Arial" w:cs="Times New Roman"/>
+                <w:color w:val="000000"/>
+                <w:sz w:val="20"/>
+                <w:szCs w:val="20"/>
+              </w:rPr>
+              <w:t>269.04</w:t>
             </w:r>
           </w:p>
         </w:tc>
@@ -15985,6 +15957,7 @@
                 <w:lang w:val="en-GB"/>
               </w:rPr>
             </w:pPr>
+            <w:proofErr w:type="spellStart"/>
             <w:r>
               <w:rPr>
                 <w:rFonts w:ascii="Arial" w:eastAsia="Times New Roman" w:hAnsi="Arial" w:cs="Arial"/>
@@ -15997,6 +15970,7 @@
               </w:rPr>
               <w:t>Keyness</w:t>
             </w:r>
+            <w:proofErr w:type="spellEnd"/>
           </w:p>
         </w:tc>
       </w:tr>
@@ -17291,251 +17265,222 @@
             </w:tcBorders>
             <w:shd w:val="clear" w:color="auto" w:fill="auto"/>
             <w:noWrap/>
-            <w:vAlign w:val="bottom"/>
-            <w:hideMark/>
-          </w:tcPr>
-          <w:p>
-            <w:pPr>
-              <w:jc w:val="right"/>
-              <w:rPr>
-                <w:rFonts w:ascii="Arial" w:eastAsia="Times New Roman" w:hAnsi="Arial" w:cs="Arial"/>
-                <w:color w:val="000000"/>
-                <w:sz w:val="20"/>
-                <w:szCs w:val="20"/>
-                <w:lang w:val="en-GB"/>
-              </w:rPr>
-            </w:pPr>
-            <w:r>
-              <w:rPr>
-                <w:rFonts w:ascii="Arial" w:eastAsia="Times New Roman" w:hAnsi="Arial" w:cs="Arial"/>
-                <w:color w:val="000000"/>
-                <w:sz w:val="20"/>
-                <w:szCs w:val="20"/>
-                <w:lang w:val="en-GB"/>
-              </w:rPr>
-              <w:t>HE</w:t>
-            </w:r>
-          </w:p>
-        </w:tc>
-        <w:tc>
-          <w:tcPr>
-            <w:tcW w:w="0" w:type="auto"/>
-            <w:tcBorders>
-              <w:top w:val="nil"/>
-              <w:left w:val="nil"/>
-              <w:bottom w:val="nil"/>
-              <w:right w:val="nil"/>
-            </w:tcBorders>
-            <w:shd w:val="clear" w:color="auto" w:fill="auto"/>
-            <w:noWrap/>
-            <w:vAlign w:val="bottom"/>
-            <w:hideMark/>
-          </w:tcPr>
-          <w:p>
-            <w:pPr>
-              <w:jc w:val="right"/>
-              <w:rPr>
-                <w:rFonts w:ascii="Arial" w:eastAsia="Times New Roman" w:hAnsi="Arial" w:cs="Arial"/>
-                <w:color w:val="000000"/>
-                <w:sz w:val="20"/>
-                <w:szCs w:val="20"/>
-                <w:lang w:val="en-GB"/>
-              </w:rPr>
-            </w:pPr>
-            <w:r>
-              <w:rPr>
-                <w:rFonts w:ascii="Arial" w:eastAsia="Times New Roman" w:hAnsi="Arial" w:cs="Arial"/>
-                <w:color w:val="000000"/>
-                <w:sz w:val="20"/>
-                <w:szCs w:val="20"/>
-                <w:lang w:val="en-GB"/>
-              </w:rPr>
-              <w:t>551</w:t>
-            </w:r>
-          </w:p>
-        </w:tc>
-        <w:tc>
-          <w:tcPr>
-            <w:tcW w:w="0" w:type="auto"/>
-            <w:tcBorders>
-              <w:top w:val="nil"/>
-              <w:left w:val="nil"/>
-              <w:bottom w:val="nil"/>
-              <w:right w:val="nil"/>
-            </w:tcBorders>
-            <w:shd w:val="clear" w:color="auto" w:fill="auto"/>
-            <w:noWrap/>
-            <w:vAlign w:val="bottom"/>
-            <w:hideMark/>
-          </w:tcPr>
-          <w:p>
-            <w:pPr>
-              <w:jc w:val="right"/>
-              <w:rPr>
-                <w:rFonts w:ascii="Arial" w:eastAsia="Times New Roman" w:hAnsi="Arial" w:cs="Arial"/>
-                <w:color w:val="000000"/>
-                <w:sz w:val="20"/>
-                <w:szCs w:val="20"/>
-                <w:lang w:val="en-GB"/>
-              </w:rPr>
-            </w:pPr>
-            <w:r>
-              <w:rPr>
-                <w:rFonts w:ascii="Arial" w:eastAsia="Times New Roman" w:hAnsi="Arial" w:cs="Arial"/>
-                <w:color w:val="000000"/>
-                <w:sz w:val="20"/>
-                <w:szCs w:val="20"/>
-                <w:lang w:val="en-GB"/>
-              </w:rPr>
-              <w:t>1.50</w:t>
-            </w:r>
-          </w:p>
-        </w:tc>
-        <w:tc>
-          <w:tcPr>
-            <w:tcW w:w="0" w:type="auto"/>
-            <w:tcBorders>
-              <w:top w:val="nil"/>
-              <w:left w:val="nil"/>
-              <w:bottom w:val="nil"/>
-              <w:right w:val="nil"/>
-            </w:tcBorders>
-            <w:shd w:val="clear" w:color="auto" w:fill="auto"/>
-            <w:noWrap/>
-            <w:vAlign w:val="bottom"/>
-            <w:hideMark/>
-          </w:tcPr>
-          <w:p>
-            <w:pPr>
-              <w:jc w:val="right"/>
-              <w:rPr>
-                <w:rFonts w:ascii="Arial" w:eastAsia="Times New Roman" w:hAnsi="Arial" w:cs="Arial"/>
-                <w:color w:val="000000"/>
-                <w:sz w:val="20"/>
-                <w:szCs w:val="20"/>
-                <w:lang w:val="en-GB"/>
-              </w:rPr>
-            </w:pPr>
-            <w:r>
-              <w:rPr>
-                <w:rFonts w:ascii="Arial" w:eastAsia="Times New Roman" w:hAnsi="Arial" w:cs="Arial"/>
-                <w:color w:val="000000"/>
-                <w:sz w:val="20"/>
-                <w:szCs w:val="20"/>
-                <w:lang w:val="en-GB"/>
-              </w:rPr>
-              <w:t>98</w:t>
-            </w:r>
-          </w:p>
-        </w:tc>
-        <w:tc>
-          <w:tcPr>
-            <w:tcW w:w="0" w:type="auto"/>
-            <w:tcBorders>
-              <w:top w:val="nil"/>
-              <w:left w:val="nil"/>
-              <w:bottom w:val="nil"/>
-              <w:right w:val="nil"/>
-            </w:tcBorders>
-            <w:shd w:val="clear" w:color="auto" w:fill="auto"/>
-            <w:noWrap/>
-            <w:vAlign w:val="bottom"/>
-            <w:hideMark/>
-          </w:tcPr>
-          <w:p>
-            <w:pPr>
-              <w:jc w:val="right"/>
-              <w:rPr>
-                <w:rFonts w:ascii="Arial" w:eastAsia="Times New Roman" w:hAnsi="Arial" w:cs="Arial"/>
-                <w:color w:val="000000"/>
-                <w:sz w:val="20"/>
-                <w:szCs w:val="20"/>
-                <w:lang w:val="en-GB"/>
-              </w:rPr>
-            </w:pPr>
-            <w:r>
-              <w:rPr>
-                <w:rFonts w:ascii="Arial" w:eastAsia="Times New Roman" w:hAnsi="Arial" w:cs="Arial"/>
-                <w:color w:val="000000"/>
-                <w:sz w:val="20"/>
-                <w:szCs w:val="20"/>
-                <w:lang w:val="en-GB"/>
-              </w:rPr>
-              <w:t>584369</w:t>
-            </w:r>
-          </w:p>
-        </w:tc>
-        <w:tc>
-          <w:tcPr>
-            <w:tcW w:w="0" w:type="auto"/>
-            <w:tcBorders>
-              <w:top w:val="nil"/>
-              <w:left w:val="nil"/>
-              <w:bottom w:val="nil"/>
-              <w:right w:val="nil"/>
-            </w:tcBorders>
-            <w:shd w:val="clear" w:color="auto" w:fill="auto"/>
-            <w:noWrap/>
-            <w:vAlign w:val="bottom"/>
-            <w:hideMark/>
-          </w:tcPr>
-          <w:p>
-            <w:pPr>
-              <w:jc w:val="right"/>
-              <w:rPr>
-                <w:rFonts w:ascii="Arial" w:eastAsia="Times New Roman" w:hAnsi="Arial" w:cs="Arial"/>
-                <w:color w:val="000000"/>
-                <w:sz w:val="20"/>
-                <w:szCs w:val="20"/>
-                <w:lang w:val="en-GB"/>
-              </w:rPr>
-            </w:pPr>
-            <w:r>
-              <w:rPr>
-                <w:rFonts w:ascii="Arial" w:eastAsia="Times New Roman" w:hAnsi="Arial" w:cs="Arial"/>
-                <w:color w:val="000000"/>
-                <w:sz w:val="20"/>
-                <w:szCs w:val="20"/>
-                <w:lang w:val="en-GB"/>
-              </w:rPr>
-              <w:t>0.59</w:t>
-            </w:r>
-          </w:p>
-        </w:tc>
-        <w:tc>
-          <w:tcPr>
-            <w:tcW w:w="0" w:type="auto"/>
-            <w:tcBorders>
-              <w:top w:val="nil"/>
-              <w:left w:val="nil"/>
-              <w:bottom w:val="nil"/>
-              <w:right w:val="nil"/>
-            </w:tcBorders>
-            <w:shd w:val="clear" w:color="auto" w:fill="auto"/>
-            <w:noWrap/>
-            <w:vAlign w:val="bottom"/>
-            <w:hideMark/>
-          </w:tcPr>
-          <w:p>
-            <w:pPr>
-              <w:jc w:val="right"/>
-              <w:rPr>
-                <w:rFonts w:ascii="Arial" w:eastAsia="Times New Roman" w:hAnsi="Arial" w:cs="Arial"/>
-                <w:color w:val="000000"/>
-                <w:sz w:val="20"/>
-                <w:szCs w:val="20"/>
-                <w:lang w:val="en-GB"/>
-              </w:rPr>
-            </w:pPr>
-            <w:r>
-              <w:rPr>
-                <w:rFonts w:ascii="Arial" w:eastAsia="Times New Roman" w:hAnsi="Arial" w:cs="Arial"/>
-                <w:color w:val="000000"/>
-                <w:sz w:val="20"/>
-                <w:szCs w:val="20"/>
-                <w:lang w:val="en-GB"/>
-              </w:rPr>
-              <w:t>366.08</w:t>
+            <w:hideMark/>
+          </w:tcPr>
+          <w:p>
+            <w:pPr>
+              <w:jc w:val="right"/>
+              <w:rPr>
+                <w:rFonts w:ascii="Arial" w:eastAsia="Times New Roman" w:hAnsi="Arial" w:cs="Arial"/>
+                <w:color w:val="000000"/>
+                <w:sz w:val="20"/>
+                <w:szCs w:val="20"/>
+                <w:lang w:val="en-GB"/>
+              </w:rPr>
+            </w:pPr>
+            <w:r>
+              <w:rPr>
+                <w:rFonts w:ascii="Arial" w:hAnsi="Arial"/>
+                <w:sz w:val="20"/>
+                <w:szCs w:val="20"/>
+              </w:rPr>
+              <w:t>CONVENT</w:t>
+            </w:r>
+          </w:p>
+        </w:tc>
+        <w:tc>
+          <w:tcPr>
+            <w:tcW w:w="0" w:type="auto"/>
+            <w:tcBorders>
+              <w:top w:val="nil"/>
+              <w:left w:val="nil"/>
+              <w:bottom w:val="nil"/>
+              <w:right w:val="nil"/>
+            </w:tcBorders>
+            <w:shd w:val="clear" w:color="auto" w:fill="auto"/>
+            <w:noWrap/>
+            <w:hideMark/>
+          </w:tcPr>
+          <w:p>
+            <w:pPr>
+              <w:jc w:val="right"/>
+              <w:rPr>
+                <w:rFonts w:ascii="Arial" w:eastAsia="Times New Roman" w:hAnsi="Arial" w:cs="Arial"/>
+                <w:color w:val="000000"/>
+                <w:sz w:val="20"/>
+                <w:szCs w:val="20"/>
+                <w:lang w:val="en-GB"/>
+              </w:rPr>
+            </w:pPr>
+            <w:r>
+              <w:rPr>
+                <w:rFonts w:ascii="Arial" w:hAnsi="Arial"/>
+                <w:sz w:val="20"/>
+                <w:szCs w:val="20"/>
+              </w:rPr>
+              <w:t>41</w:t>
+            </w:r>
+          </w:p>
+        </w:tc>
+        <w:tc>
+          <w:tcPr>
+            <w:tcW w:w="0" w:type="auto"/>
+            <w:tcBorders>
+              <w:top w:val="nil"/>
+              <w:left w:val="nil"/>
+              <w:bottom w:val="nil"/>
+              <w:right w:val="nil"/>
+            </w:tcBorders>
+            <w:shd w:val="clear" w:color="auto" w:fill="auto"/>
+            <w:noWrap/>
+            <w:hideMark/>
+          </w:tcPr>
+          <w:p>
+            <w:pPr>
+              <w:jc w:val="right"/>
+              <w:rPr>
+                <w:rFonts w:ascii="Arial" w:eastAsia="Times New Roman" w:hAnsi="Arial" w:cs="Arial"/>
+                <w:color w:val="000000"/>
+                <w:sz w:val="20"/>
+                <w:szCs w:val="20"/>
+                <w:lang w:val="en-GB"/>
+              </w:rPr>
+            </w:pPr>
+            <w:r>
+              <w:rPr>
+                <w:rFonts w:ascii="Arial" w:hAnsi="Arial"/>
+                <w:sz w:val="20"/>
+                <w:szCs w:val="20"/>
+              </w:rPr>
+              <w:t>0.11</w:t>
+            </w:r>
+          </w:p>
+        </w:tc>
+        <w:tc>
+          <w:tcPr>
+            <w:tcW w:w="0" w:type="auto"/>
+            <w:tcBorders>
+              <w:top w:val="nil"/>
+              <w:left w:val="nil"/>
+              <w:bottom w:val="nil"/>
+              <w:right w:val="nil"/>
+            </w:tcBorders>
+            <w:shd w:val="clear" w:color="auto" w:fill="auto"/>
+            <w:noWrap/>
+            <w:hideMark/>
+          </w:tcPr>
+          <w:p>
+            <w:pPr>
+              <w:jc w:val="right"/>
+              <w:rPr>
+                <w:rFonts w:ascii="Arial" w:eastAsia="Times New Roman" w:hAnsi="Arial" w:cs="Arial"/>
+                <w:color w:val="000000"/>
+                <w:sz w:val="20"/>
+                <w:szCs w:val="20"/>
+                <w:lang w:val="en-GB"/>
+              </w:rPr>
+            </w:pPr>
+            <w:r>
+              <w:rPr>
+                <w:rFonts w:ascii="Arial" w:hAnsi="Arial"/>
+                <w:sz w:val="20"/>
+                <w:szCs w:val="20"/>
+              </w:rPr>
+              <w:t>26</w:t>
+            </w:r>
+          </w:p>
+        </w:tc>
+        <w:tc>
+          <w:tcPr>
+            <w:tcW w:w="0" w:type="auto"/>
+            <w:tcBorders>
+              <w:top w:val="nil"/>
+              <w:left w:val="nil"/>
+              <w:bottom w:val="nil"/>
+              <w:right w:val="nil"/>
+            </w:tcBorders>
+            <w:shd w:val="clear" w:color="auto" w:fill="auto"/>
+            <w:noWrap/>
+            <w:hideMark/>
+          </w:tcPr>
+          <w:p>
+            <w:pPr>
+              <w:jc w:val="right"/>
+              <w:rPr>
+                <w:rFonts w:ascii="Arial" w:eastAsia="Times New Roman" w:hAnsi="Arial" w:cs="Arial"/>
+                <w:color w:val="000000"/>
+                <w:sz w:val="20"/>
+                <w:szCs w:val="20"/>
+                <w:lang w:val="en-GB"/>
+              </w:rPr>
+            </w:pPr>
+            <w:r>
+              <w:rPr>
+                <w:rFonts w:ascii="Arial" w:hAnsi="Arial"/>
+                <w:sz w:val="20"/>
+                <w:szCs w:val="20"/>
+              </w:rPr>
+              <w:t>520</w:t>
+            </w:r>
+          </w:p>
+        </w:tc>
+        <w:tc>
+          <w:tcPr>
+            <w:tcW w:w="0" w:type="auto"/>
+            <w:tcBorders>
+              <w:top w:val="nil"/>
+              <w:left w:val="nil"/>
+              <w:bottom w:val="nil"/>
+              <w:right w:val="nil"/>
+            </w:tcBorders>
+            <w:shd w:val="clear" w:color="auto" w:fill="auto"/>
+            <w:noWrap/>
+            <w:hideMark/>
+          </w:tcPr>
+          <w:p>
+            <w:pPr>
+              <w:jc w:val="right"/>
+              <w:rPr>
+                <w:rFonts w:ascii="Arial" w:eastAsia="Times New Roman" w:hAnsi="Arial" w:cs="Arial"/>
+                <w:color w:val="000000"/>
+                <w:sz w:val="20"/>
+                <w:szCs w:val="20"/>
+                <w:lang w:val="en-GB"/>
+              </w:rPr>
+            </w:pPr>
+          </w:p>
+        </w:tc>
+        <w:tc>
+          <w:tcPr>
+            <w:tcW w:w="0" w:type="auto"/>
+            <w:tcBorders>
+              <w:top w:val="nil"/>
+              <w:left w:val="nil"/>
+              <w:bottom w:val="nil"/>
+              <w:right w:val="nil"/>
+            </w:tcBorders>
+            <w:shd w:val="clear" w:color="auto" w:fill="auto"/>
+            <w:noWrap/>
+            <w:hideMark/>
+          </w:tcPr>
+          <w:p>
+            <w:pPr>
+              <w:jc w:val="right"/>
+              <w:rPr>
+                <w:rFonts w:ascii="Arial" w:eastAsia="Times New Roman" w:hAnsi="Arial" w:cs="Arial"/>
+                <w:color w:val="000000"/>
+                <w:sz w:val="20"/>
+                <w:szCs w:val="20"/>
+                <w:lang w:val="en-GB"/>
+              </w:rPr>
+            </w:pPr>
+            <w:r>
+              <w:rPr>
+                <w:rFonts w:ascii="Arial" w:hAnsi="Arial"/>
+                <w:sz w:val="20"/>
+                <w:szCs w:val="20"/>
+              </w:rPr>
+              <w:t>355.20</w:t>
             </w:r>
           </w:p>
         </w:tc>
@@ -17555,101 +17500,92 @@
             </w:tcBorders>
             <w:shd w:val="clear" w:color="auto" w:fill="auto"/>
             <w:noWrap/>
-            <w:vAlign w:val="bottom"/>
-            <w:hideMark/>
-          </w:tcPr>
-          <w:p>
-            <w:pPr>
-              <w:jc w:val="right"/>
-              <w:rPr>
-                <w:rFonts w:ascii="Arial" w:eastAsia="Times New Roman" w:hAnsi="Arial" w:cs="Arial"/>
-                <w:color w:val="000000"/>
-                <w:sz w:val="20"/>
-                <w:szCs w:val="20"/>
-                <w:lang w:val="en-GB"/>
-              </w:rPr>
-            </w:pPr>
-            <w:r>
-              <w:rPr>
-                <w:rFonts w:ascii="Arial" w:eastAsia="Times New Roman" w:hAnsi="Arial" w:cs="Arial"/>
-                <w:color w:val="000000"/>
-                <w:sz w:val="20"/>
-                <w:szCs w:val="20"/>
-                <w:lang w:val="en-GB"/>
-              </w:rPr>
-              <w:t>WHOM</w:t>
-            </w:r>
-          </w:p>
-        </w:tc>
-        <w:tc>
-          <w:tcPr>
-            <w:tcW w:w="0" w:type="auto"/>
-            <w:tcBorders>
-              <w:top w:val="nil"/>
-              <w:left w:val="nil"/>
-              <w:bottom w:val="nil"/>
-              <w:right w:val="nil"/>
-            </w:tcBorders>
-            <w:shd w:val="clear" w:color="auto" w:fill="auto"/>
-            <w:noWrap/>
-            <w:vAlign w:val="bottom"/>
-            <w:hideMark/>
-          </w:tcPr>
-          <w:p>
-            <w:pPr>
-              <w:jc w:val="right"/>
-              <w:rPr>
-                <w:rFonts w:ascii="Arial" w:eastAsia="Times New Roman" w:hAnsi="Arial" w:cs="Arial"/>
-                <w:color w:val="000000"/>
-                <w:sz w:val="20"/>
-                <w:szCs w:val="20"/>
-                <w:lang w:val="en-GB"/>
-              </w:rPr>
-            </w:pPr>
-            <w:r>
-              <w:rPr>
-                <w:rFonts w:ascii="Arial" w:eastAsia="Times New Roman" w:hAnsi="Arial" w:cs="Arial"/>
-                <w:color w:val="000000"/>
-                <w:sz w:val="20"/>
-                <w:szCs w:val="20"/>
-                <w:lang w:val="en-GB"/>
-              </w:rPr>
-              <w:t>89</w:t>
-            </w:r>
-          </w:p>
-        </w:tc>
-        <w:tc>
-          <w:tcPr>
-            <w:tcW w:w="0" w:type="auto"/>
-            <w:tcBorders>
-              <w:top w:val="nil"/>
-              <w:left w:val="nil"/>
-              <w:bottom w:val="nil"/>
-              <w:right w:val="nil"/>
-            </w:tcBorders>
-            <w:shd w:val="clear" w:color="auto" w:fill="auto"/>
-            <w:noWrap/>
-            <w:vAlign w:val="bottom"/>
-            <w:hideMark/>
-          </w:tcPr>
-          <w:p>
-            <w:pPr>
-              <w:jc w:val="right"/>
-              <w:rPr>
-                <w:rFonts w:ascii="Arial" w:eastAsia="Times New Roman" w:hAnsi="Arial" w:cs="Arial"/>
-                <w:color w:val="000000"/>
-                <w:sz w:val="20"/>
-                <w:szCs w:val="20"/>
-                <w:lang w:val="en-GB"/>
-              </w:rPr>
-            </w:pPr>
-            <w:r>
-              <w:rPr>
-                <w:rFonts w:ascii="Arial" w:eastAsia="Times New Roman" w:hAnsi="Arial" w:cs="Arial"/>
-                <w:color w:val="000000"/>
-                <w:sz w:val="20"/>
-                <w:szCs w:val="20"/>
-                <w:lang w:val="en-GB"/>
+            <w:hideMark/>
+          </w:tcPr>
+          <w:p>
+            <w:pPr>
+              <w:jc w:val="right"/>
+              <w:rPr>
+                <w:rFonts w:ascii="Arial" w:eastAsia="Times New Roman" w:hAnsi="Arial" w:cs="Arial"/>
+                <w:color w:val="000000"/>
+                <w:sz w:val="20"/>
+                <w:szCs w:val="20"/>
+                <w:lang w:val="en-GB"/>
+              </w:rPr>
+            </w:pPr>
+            <w:r>
+              <w:rPr>
+                <w:rFonts w:ascii="Arial" w:hAnsi="Arial"/>
+                <w:sz w:val="20"/>
+                <w:szCs w:val="20"/>
+              </w:rPr>
+              <w:t>SON</w:t>
+            </w:r>
+          </w:p>
+        </w:tc>
+        <w:tc>
+          <w:tcPr>
+            <w:tcW w:w="0" w:type="auto"/>
+            <w:tcBorders>
+              <w:top w:val="nil"/>
+              <w:left w:val="nil"/>
+              <w:bottom w:val="nil"/>
+              <w:right w:val="nil"/>
+            </w:tcBorders>
+            <w:shd w:val="clear" w:color="auto" w:fill="auto"/>
+            <w:noWrap/>
+            <w:hideMark/>
+          </w:tcPr>
+          <w:p>
+            <w:pPr>
+              <w:jc w:val="right"/>
+              <w:rPr>
+                <w:rFonts w:ascii="Arial" w:eastAsia="Times New Roman" w:hAnsi="Arial" w:cs="Arial"/>
+                <w:color w:val="000000"/>
+                <w:sz w:val="20"/>
+                <w:szCs w:val="20"/>
+                <w:lang w:val="en-GB"/>
+              </w:rPr>
+            </w:pPr>
+            <w:r>
+              <w:rPr>
+                <w:rFonts w:ascii="Arial" w:hAnsi="Arial"/>
+                <w:sz w:val="20"/>
+                <w:szCs w:val="20"/>
+              </w:rPr>
+              <w:t>87</w:t>
+            </w:r>
+          </w:p>
+        </w:tc>
+        <w:tc>
+          <w:tcPr>
+            <w:tcW w:w="0" w:type="auto"/>
+            <w:tcBorders>
+              <w:top w:val="nil"/>
+              <w:left w:val="nil"/>
+              <w:bottom w:val="nil"/>
+              <w:right w:val="nil"/>
+            </w:tcBorders>
+            <w:shd w:val="clear" w:color="auto" w:fill="auto"/>
+            <w:noWrap/>
+            <w:hideMark/>
+          </w:tcPr>
+          <w:p>
+            <w:pPr>
+              <w:jc w:val="right"/>
+              <w:rPr>
+                <w:rFonts w:ascii="Arial" w:eastAsia="Times New Roman" w:hAnsi="Arial" w:cs="Arial"/>
+                <w:color w:val="000000"/>
+                <w:sz w:val="20"/>
+                <w:szCs w:val="20"/>
+                <w:lang w:val="en-GB"/>
+              </w:rPr>
+            </w:pPr>
+            <w:r>
+              <w:rPr>
+                <w:rFonts w:ascii="Arial" w:hAnsi="Arial"/>
+                <w:sz w:val="20"/>
+                <w:szCs w:val="20"/>
               </w:rPr>
               <w:t>0.24</w:t>
             </w:r>
@@ -17666,101 +17602,92 @@
             </w:tcBorders>
             <w:shd w:val="clear" w:color="auto" w:fill="auto"/>
             <w:noWrap/>
-            <w:vAlign w:val="bottom"/>
-            <w:hideMark/>
-          </w:tcPr>
-          <w:p>
-            <w:pPr>
-              <w:jc w:val="right"/>
-              <w:rPr>
-                <w:rFonts w:ascii="Arial" w:eastAsia="Times New Roman" w:hAnsi="Arial" w:cs="Arial"/>
-                <w:color w:val="000000"/>
-                <w:sz w:val="20"/>
-                <w:szCs w:val="20"/>
-                <w:lang w:val="en-GB"/>
-              </w:rPr>
-            </w:pPr>
-            <w:r>
-              <w:rPr>
-                <w:rFonts w:ascii="Arial" w:eastAsia="Times New Roman" w:hAnsi="Arial" w:cs="Arial"/>
-                <w:color w:val="000000"/>
-                <w:sz w:val="20"/>
-                <w:szCs w:val="20"/>
-                <w:lang w:val="en-GB"/>
-              </w:rPr>
-              <w:t>55</w:t>
-            </w:r>
-          </w:p>
-        </w:tc>
-        <w:tc>
-          <w:tcPr>
-            <w:tcW w:w="0" w:type="auto"/>
-            <w:tcBorders>
-              <w:top w:val="nil"/>
-              <w:left w:val="nil"/>
-              <w:bottom w:val="nil"/>
-              <w:right w:val="nil"/>
-            </w:tcBorders>
-            <w:shd w:val="clear" w:color="auto" w:fill="auto"/>
-            <w:noWrap/>
-            <w:vAlign w:val="bottom"/>
-            <w:hideMark/>
-          </w:tcPr>
-          <w:p>
-            <w:pPr>
-              <w:jc w:val="right"/>
-              <w:rPr>
-                <w:rFonts w:ascii="Arial" w:eastAsia="Times New Roman" w:hAnsi="Arial" w:cs="Arial"/>
-                <w:color w:val="000000"/>
-                <w:sz w:val="20"/>
-                <w:szCs w:val="20"/>
-                <w:lang w:val="en-GB"/>
-              </w:rPr>
-            </w:pPr>
-            <w:r>
-              <w:rPr>
-                <w:rFonts w:ascii="Arial" w:eastAsia="Times New Roman" w:hAnsi="Arial" w:cs="Arial"/>
-                <w:color w:val="000000"/>
-                <w:sz w:val="20"/>
-                <w:szCs w:val="20"/>
-                <w:lang w:val="en-GB"/>
-              </w:rPr>
-              <w:t>12536</w:t>
-            </w:r>
-          </w:p>
-        </w:tc>
-        <w:tc>
-          <w:tcPr>
-            <w:tcW w:w="0" w:type="auto"/>
-            <w:tcBorders>
-              <w:top w:val="nil"/>
-              <w:left w:val="nil"/>
-              <w:bottom w:val="nil"/>
-              <w:right w:val="nil"/>
-            </w:tcBorders>
-            <w:shd w:val="clear" w:color="auto" w:fill="auto"/>
-            <w:noWrap/>
-            <w:vAlign w:val="bottom"/>
-            <w:hideMark/>
-          </w:tcPr>
-          <w:p>
-            <w:pPr>
-              <w:jc w:val="right"/>
-              <w:rPr>
-                <w:rFonts w:ascii="Arial" w:eastAsia="Times New Roman" w:hAnsi="Arial" w:cs="Arial"/>
-                <w:color w:val="000000"/>
-                <w:sz w:val="20"/>
-                <w:szCs w:val="20"/>
-                <w:lang w:val="en-GB"/>
-              </w:rPr>
-            </w:pPr>
-            <w:r>
-              <w:rPr>
-                <w:rFonts w:ascii="Arial" w:eastAsia="Times New Roman" w:hAnsi="Arial" w:cs="Arial"/>
-                <w:color w:val="000000"/>
-                <w:sz w:val="20"/>
-                <w:szCs w:val="20"/>
-                <w:lang w:val="en-GB"/>
+            <w:hideMark/>
+          </w:tcPr>
+          <w:p>
+            <w:pPr>
+              <w:jc w:val="right"/>
+              <w:rPr>
+                <w:rFonts w:ascii="Arial" w:eastAsia="Times New Roman" w:hAnsi="Arial" w:cs="Arial"/>
+                <w:color w:val="000000"/>
+                <w:sz w:val="20"/>
+                <w:szCs w:val="20"/>
+                <w:lang w:val="en-GB"/>
+              </w:rPr>
+            </w:pPr>
+            <w:r>
+              <w:rPr>
+                <w:rFonts w:ascii="Arial" w:hAnsi="Arial"/>
+                <w:sz w:val="20"/>
+                <w:szCs w:val="20"/>
+              </w:rPr>
+              <w:t>57</w:t>
+            </w:r>
+          </w:p>
+        </w:tc>
+        <w:tc>
+          <w:tcPr>
+            <w:tcW w:w="0" w:type="auto"/>
+            <w:tcBorders>
+              <w:top w:val="nil"/>
+              <w:left w:val="nil"/>
+              <w:bottom w:val="nil"/>
+              <w:right w:val="nil"/>
+            </w:tcBorders>
+            <w:shd w:val="clear" w:color="auto" w:fill="auto"/>
+            <w:noWrap/>
+            <w:hideMark/>
+          </w:tcPr>
+          <w:p>
+            <w:pPr>
+              <w:jc w:val="right"/>
+              <w:rPr>
+                <w:rFonts w:ascii="Arial" w:eastAsia="Times New Roman" w:hAnsi="Arial" w:cs="Arial"/>
+                <w:color w:val="000000"/>
+                <w:sz w:val="20"/>
+                <w:szCs w:val="20"/>
+                <w:lang w:val="en-GB"/>
+              </w:rPr>
+            </w:pPr>
+            <w:r>
+              <w:rPr>
+                <w:rFonts w:ascii="Arial" w:hAnsi="Arial"/>
+                <w:sz w:val="20"/>
+                <w:szCs w:val="20"/>
+              </w:rPr>
+              <w:t>12226</w:t>
+            </w:r>
+          </w:p>
+        </w:tc>
+        <w:tc>
+          <w:tcPr>
+            <w:tcW w:w="0" w:type="auto"/>
+            <w:tcBorders>
+              <w:top w:val="nil"/>
+              <w:left w:val="nil"/>
+              <w:bottom w:val="nil"/>
+              <w:right w:val="nil"/>
+            </w:tcBorders>
+            <w:shd w:val="clear" w:color="auto" w:fill="auto"/>
+            <w:noWrap/>
+            <w:hideMark/>
+          </w:tcPr>
+          <w:p>
+            <w:pPr>
+              <w:jc w:val="right"/>
+              <w:rPr>
+                <w:rFonts w:ascii="Arial" w:eastAsia="Times New Roman" w:hAnsi="Arial" w:cs="Arial"/>
+                <w:color w:val="000000"/>
+                <w:sz w:val="20"/>
+                <w:szCs w:val="20"/>
+                <w:lang w:val="en-GB"/>
+              </w:rPr>
+            </w:pPr>
+            <w:r>
+              <w:rPr>
+                <w:rFonts w:ascii="Arial" w:hAnsi="Arial"/>
+                <w:sz w:val="20"/>
+                <w:szCs w:val="20"/>
               </w:rPr>
               <w:t>0.01</w:t>
             </w:r>
@@ -17777,29 +17704,26 @@
             </w:tcBorders>
             <w:shd w:val="clear" w:color="auto" w:fill="auto"/>
             <w:noWrap/>
-            <w:vAlign w:val="bottom"/>
-            <w:hideMark/>
-          </w:tcPr>
-          <w:p>
-            <w:pPr>
-              <w:jc w:val="right"/>
-              <w:rPr>
-                <w:rFonts w:ascii="Arial" w:eastAsia="Times New Roman" w:hAnsi="Arial" w:cs="Arial"/>
-                <w:color w:val="000000"/>
-                <w:sz w:val="20"/>
-                <w:szCs w:val="20"/>
-                <w:lang w:val="en-GB"/>
-              </w:rPr>
-            </w:pPr>
-            <w:r>
-              <w:rPr>
-                <w:rFonts w:ascii="Arial" w:eastAsia="Times New Roman" w:hAnsi="Arial" w:cs="Arial"/>
-                <w:color w:val="000000"/>
-                <w:sz w:val="20"/>
-                <w:szCs w:val="20"/>
-                <w:lang w:val="en-GB"/>
-              </w:rPr>
-              <w:t>357.24</w:t>
+            <w:hideMark/>
+          </w:tcPr>
+          <w:p>
+            <w:pPr>
+              <w:jc w:val="right"/>
+              <w:rPr>
+                <w:rFonts w:ascii="Arial" w:eastAsia="Times New Roman" w:hAnsi="Arial" w:cs="Arial"/>
+                <w:color w:val="000000"/>
+                <w:sz w:val="20"/>
+                <w:szCs w:val="20"/>
+                <w:lang w:val="en-GB"/>
+              </w:rPr>
+            </w:pPr>
+            <w:r>
+              <w:rPr>
+                <w:rFonts w:ascii="Arial" w:hAnsi="Arial"/>
+                <w:sz w:val="20"/>
+                <w:szCs w:val="20"/>
+              </w:rPr>
+              <w:t>349.59</w:t>
             </w:r>
           </w:p>
         </w:tc>
@@ -17819,240 +17743,221 @@
             </w:tcBorders>
             <w:shd w:val="clear" w:color="auto" w:fill="auto"/>
             <w:noWrap/>
-            <w:vAlign w:val="bottom"/>
-            <w:hideMark/>
-          </w:tcPr>
-          <w:p>
-            <w:pPr>
-              <w:jc w:val="right"/>
-              <w:rPr>
-                <w:rFonts w:ascii="Arial" w:eastAsia="Times New Roman" w:hAnsi="Arial" w:cs="Arial"/>
-                <w:color w:val="000000"/>
-                <w:sz w:val="20"/>
-                <w:szCs w:val="20"/>
-                <w:lang w:val="en-GB"/>
-              </w:rPr>
-            </w:pPr>
-            <w:r>
-              <w:rPr>
-                <w:rFonts w:ascii="Arial" w:eastAsia="Times New Roman" w:hAnsi="Arial" w:cs="Arial"/>
-                <w:color w:val="000000"/>
-                <w:sz w:val="20"/>
-                <w:szCs w:val="20"/>
-                <w:lang w:val="en-GB"/>
-              </w:rPr>
-              <w:t>CONVENT</w:t>
-            </w:r>
-          </w:p>
-        </w:tc>
-        <w:tc>
-          <w:tcPr>
-            <w:tcW w:w="0" w:type="auto"/>
-            <w:tcBorders>
-              <w:top w:val="nil"/>
-              <w:left w:val="nil"/>
-              <w:bottom w:val="nil"/>
-              <w:right w:val="nil"/>
-            </w:tcBorders>
-            <w:shd w:val="clear" w:color="auto" w:fill="auto"/>
-            <w:noWrap/>
-            <w:vAlign w:val="bottom"/>
-            <w:hideMark/>
-          </w:tcPr>
-          <w:p>
-            <w:pPr>
-              <w:jc w:val="right"/>
-              <w:rPr>
-                <w:rFonts w:ascii="Arial" w:eastAsia="Times New Roman" w:hAnsi="Arial" w:cs="Arial"/>
-                <w:color w:val="000000"/>
-                <w:sz w:val="20"/>
-                <w:szCs w:val="20"/>
-                <w:lang w:val="en-GB"/>
-              </w:rPr>
-            </w:pPr>
-            <w:r>
-              <w:rPr>
-                <w:rFonts w:ascii="Arial" w:eastAsia="Times New Roman" w:hAnsi="Arial" w:cs="Arial"/>
-                <w:color w:val="000000"/>
-                <w:sz w:val="20"/>
-                <w:szCs w:val="20"/>
-                <w:lang w:val="en-GB"/>
-              </w:rPr>
-              <w:t>41</w:t>
-            </w:r>
-          </w:p>
-        </w:tc>
-        <w:tc>
-          <w:tcPr>
-            <w:tcW w:w="0" w:type="auto"/>
-            <w:tcBorders>
-              <w:top w:val="nil"/>
-              <w:left w:val="nil"/>
-              <w:bottom w:val="nil"/>
-              <w:right w:val="nil"/>
-            </w:tcBorders>
-            <w:shd w:val="clear" w:color="auto" w:fill="auto"/>
-            <w:noWrap/>
-            <w:vAlign w:val="bottom"/>
-            <w:hideMark/>
-          </w:tcPr>
-          <w:p>
-            <w:pPr>
-              <w:jc w:val="right"/>
-              <w:rPr>
-                <w:rFonts w:ascii="Arial" w:eastAsia="Times New Roman" w:hAnsi="Arial" w:cs="Arial"/>
-                <w:color w:val="000000"/>
-                <w:sz w:val="20"/>
-                <w:szCs w:val="20"/>
-                <w:lang w:val="en-GB"/>
-              </w:rPr>
-            </w:pPr>
-            <w:r>
-              <w:rPr>
-                <w:rFonts w:ascii="Arial" w:eastAsia="Times New Roman" w:hAnsi="Arial" w:cs="Arial"/>
-                <w:color w:val="000000"/>
-                <w:sz w:val="20"/>
-                <w:szCs w:val="20"/>
-                <w:lang w:val="en-GB"/>
-              </w:rPr>
-              <w:t>0.11</w:t>
-            </w:r>
-          </w:p>
-        </w:tc>
-        <w:tc>
-          <w:tcPr>
-            <w:tcW w:w="0" w:type="auto"/>
-            <w:tcBorders>
-              <w:top w:val="nil"/>
-              <w:left w:val="nil"/>
-              <w:bottom w:val="nil"/>
-              <w:right w:val="nil"/>
-            </w:tcBorders>
-            <w:shd w:val="clear" w:color="auto" w:fill="auto"/>
-            <w:noWrap/>
-            <w:vAlign w:val="bottom"/>
-            <w:hideMark/>
-          </w:tcPr>
-          <w:p>
-            <w:pPr>
-              <w:jc w:val="right"/>
-              <w:rPr>
-                <w:rFonts w:ascii="Arial" w:eastAsia="Times New Roman" w:hAnsi="Arial" w:cs="Arial"/>
-                <w:color w:val="000000"/>
-                <w:sz w:val="20"/>
-                <w:szCs w:val="20"/>
-                <w:lang w:val="en-GB"/>
-              </w:rPr>
-            </w:pPr>
-            <w:r>
-              <w:rPr>
-                <w:rFonts w:ascii="Arial" w:eastAsia="Times New Roman" w:hAnsi="Arial" w:cs="Arial"/>
-                <w:color w:val="000000"/>
-                <w:sz w:val="20"/>
-                <w:szCs w:val="20"/>
-                <w:lang w:val="en-GB"/>
-              </w:rPr>
-              <w:t>26</w:t>
-            </w:r>
-          </w:p>
-        </w:tc>
-        <w:tc>
-          <w:tcPr>
-            <w:tcW w:w="0" w:type="auto"/>
-            <w:tcBorders>
-              <w:top w:val="nil"/>
-              <w:left w:val="nil"/>
-              <w:bottom w:val="nil"/>
-              <w:right w:val="nil"/>
-            </w:tcBorders>
-            <w:shd w:val="clear" w:color="auto" w:fill="auto"/>
-            <w:noWrap/>
-            <w:vAlign w:val="bottom"/>
-            <w:hideMark/>
-          </w:tcPr>
-          <w:p>
-            <w:pPr>
-              <w:jc w:val="right"/>
-              <w:rPr>
-                <w:rFonts w:ascii="Arial" w:eastAsia="Times New Roman" w:hAnsi="Arial" w:cs="Arial"/>
-                <w:color w:val="000000"/>
-                <w:sz w:val="20"/>
-                <w:szCs w:val="20"/>
-                <w:lang w:val="en-GB"/>
-              </w:rPr>
-            </w:pPr>
-            <w:r>
-              <w:rPr>
-                <w:rFonts w:ascii="Arial" w:eastAsia="Times New Roman" w:hAnsi="Arial" w:cs="Arial"/>
-                <w:color w:val="000000"/>
-                <w:sz w:val="20"/>
-                <w:szCs w:val="20"/>
-                <w:lang w:val="en-GB"/>
-              </w:rPr>
-              <w:t>520</w:t>
-            </w:r>
-          </w:p>
-        </w:tc>
-        <w:tc>
-          <w:tcPr>
-            <w:tcW w:w="0" w:type="auto"/>
-            <w:tcBorders>
-              <w:top w:val="nil"/>
-              <w:left w:val="nil"/>
-              <w:bottom w:val="nil"/>
-              <w:right w:val="nil"/>
-            </w:tcBorders>
-            <w:shd w:val="clear" w:color="auto" w:fill="auto"/>
-            <w:noWrap/>
-            <w:vAlign w:val="bottom"/>
-            <w:hideMark/>
-          </w:tcPr>
-          <w:p>
-            <w:pPr>
-              <w:rPr>
-                <w:rFonts w:ascii="Arial" w:eastAsia="Times New Roman" w:hAnsi="Arial" w:cs="Arial"/>
-                <w:color w:val="000000"/>
-                <w:sz w:val="20"/>
-                <w:szCs w:val="20"/>
-                <w:lang w:val="en-GB"/>
-              </w:rPr>
-            </w:pPr>
-          </w:p>
-        </w:tc>
-        <w:tc>
-          <w:tcPr>
-            <w:tcW w:w="0" w:type="auto"/>
-            <w:tcBorders>
-              <w:top w:val="nil"/>
-              <w:left w:val="nil"/>
-              <w:bottom w:val="nil"/>
-              <w:right w:val="nil"/>
-            </w:tcBorders>
-            <w:shd w:val="clear" w:color="auto" w:fill="auto"/>
-            <w:noWrap/>
-            <w:vAlign w:val="bottom"/>
-            <w:hideMark/>
-          </w:tcPr>
-          <w:p>
-            <w:pPr>
-              <w:jc w:val="right"/>
-              <w:rPr>
-                <w:rFonts w:ascii="Arial" w:eastAsia="Times New Roman" w:hAnsi="Arial" w:cs="Arial"/>
-                <w:color w:val="000000"/>
-                <w:sz w:val="20"/>
-                <w:szCs w:val="20"/>
-                <w:lang w:val="en-GB"/>
-              </w:rPr>
-            </w:pPr>
-            <w:r>
-              <w:rPr>
-                <w:rFonts w:ascii="Arial" w:eastAsia="Times New Roman" w:hAnsi="Arial" w:cs="Arial"/>
-                <w:color w:val="000000"/>
-                <w:sz w:val="20"/>
-                <w:szCs w:val="20"/>
-                <w:lang w:val="en-GB"/>
-              </w:rPr>
-              <w:t>355.20</w:t>
+            <w:hideMark/>
+          </w:tcPr>
+          <w:p>
+            <w:pPr>
+              <w:jc w:val="right"/>
+              <w:rPr>
+                <w:rFonts w:ascii="Arial" w:eastAsia="Times New Roman" w:hAnsi="Arial" w:cs="Arial"/>
+                <w:color w:val="000000"/>
+                <w:sz w:val="20"/>
+                <w:szCs w:val="20"/>
+                <w:lang w:val="en-GB"/>
+              </w:rPr>
+            </w:pPr>
+            <w:r>
+              <w:rPr>
+                <w:rFonts w:ascii="Arial" w:hAnsi="Arial"/>
+                <w:sz w:val="20"/>
+                <w:szCs w:val="20"/>
+              </w:rPr>
+              <w:t>MARRIAGE</w:t>
+            </w:r>
+          </w:p>
+        </w:tc>
+        <w:tc>
+          <w:tcPr>
+            <w:tcW w:w="0" w:type="auto"/>
+            <w:tcBorders>
+              <w:top w:val="nil"/>
+              <w:left w:val="nil"/>
+              <w:bottom w:val="nil"/>
+              <w:right w:val="nil"/>
+            </w:tcBorders>
+            <w:shd w:val="clear" w:color="auto" w:fill="auto"/>
+            <w:noWrap/>
+            <w:hideMark/>
+          </w:tcPr>
+          <w:p>
+            <w:pPr>
+              <w:jc w:val="right"/>
+              <w:rPr>
+                <w:rFonts w:ascii="Arial" w:eastAsia="Times New Roman" w:hAnsi="Arial" w:cs="Arial"/>
+                <w:color w:val="000000"/>
+                <w:sz w:val="20"/>
+                <w:szCs w:val="20"/>
+                <w:lang w:val="en-GB"/>
+              </w:rPr>
+            </w:pPr>
+            <w:r>
+              <w:rPr>
+                <w:rFonts w:ascii="Arial" w:hAnsi="Arial"/>
+                <w:sz w:val="20"/>
+                <w:szCs w:val="20"/>
+              </w:rPr>
+              <w:t>73</w:t>
+            </w:r>
+          </w:p>
+        </w:tc>
+        <w:tc>
+          <w:tcPr>
+            <w:tcW w:w="0" w:type="auto"/>
+            <w:tcBorders>
+              <w:top w:val="nil"/>
+              <w:left w:val="nil"/>
+              <w:bottom w:val="nil"/>
+              <w:right w:val="nil"/>
+            </w:tcBorders>
+            <w:shd w:val="clear" w:color="auto" w:fill="auto"/>
+            <w:noWrap/>
+            <w:hideMark/>
+          </w:tcPr>
+          <w:p>
+            <w:pPr>
+              <w:jc w:val="right"/>
+              <w:rPr>
+                <w:rFonts w:ascii="Arial" w:eastAsia="Times New Roman" w:hAnsi="Arial" w:cs="Arial"/>
+                <w:color w:val="000000"/>
+                <w:sz w:val="20"/>
+                <w:szCs w:val="20"/>
+                <w:lang w:val="en-GB"/>
+              </w:rPr>
+            </w:pPr>
+            <w:r>
+              <w:rPr>
+                <w:rFonts w:ascii="Arial" w:hAnsi="Arial"/>
+                <w:sz w:val="20"/>
+                <w:szCs w:val="20"/>
+              </w:rPr>
+              <w:t>0.20</w:t>
+            </w:r>
+          </w:p>
+        </w:tc>
+        <w:tc>
+          <w:tcPr>
+            <w:tcW w:w="0" w:type="auto"/>
+            <w:tcBorders>
+              <w:top w:val="nil"/>
+              <w:left w:val="nil"/>
+              <w:bottom w:val="nil"/>
+              <w:right w:val="nil"/>
+            </w:tcBorders>
+            <w:shd w:val="clear" w:color="auto" w:fill="auto"/>
+            <w:noWrap/>
+            <w:hideMark/>
+          </w:tcPr>
+          <w:p>
+            <w:pPr>
+              <w:jc w:val="right"/>
+              <w:rPr>
+                <w:rFonts w:ascii="Arial" w:eastAsia="Times New Roman" w:hAnsi="Arial" w:cs="Arial"/>
+                <w:color w:val="000000"/>
+                <w:sz w:val="20"/>
+                <w:szCs w:val="20"/>
+                <w:lang w:val="en-GB"/>
+              </w:rPr>
+            </w:pPr>
+            <w:r>
+              <w:rPr>
+                <w:rFonts w:ascii="Arial" w:hAnsi="Arial"/>
+                <w:sz w:val="20"/>
+                <w:szCs w:val="20"/>
+              </w:rPr>
+              <w:t>50</w:t>
+            </w:r>
+          </w:p>
+        </w:tc>
+        <w:tc>
+          <w:tcPr>
+            <w:tcW w:w="0" w:type="auto"/>
+            <w:tcBorders>
+              <w:top w:val="nil"/>
+              <w:left w:val="nil"/>
+              <w:bottom w:val="nil"/>
+              <w:right w:val="nil"/>
+            </w:tcBorders>
+            <w:shd w:val="clear" w:color="auto" w:fill="auto"/>
+            <w:noWrap/>
+            <w:hideMark/>
+          </w:tcPr>
+          <w:p>
+            <w:pPr>
+              <w:jc w:val="right"/>
+              <w:rPr>
+                <w:rFonts w:ascii="Arial" w:eastAsia="Times New Roman" w:hAnsi="Arial" w:cs="Arial"/>
+                <w:color w:val="000000"/>
+                <w:sz w:val="20"/>
+                <w:szCs w:val="20"/>
+                <w:lang w:val="en-GB"/>
+              </w:rPr>
+            </w:pPr>
+            <w:r>
+              <w:rPr>
+                <w:rFonts w:ascii="Arial" w:hAnsi="Arial"/>
+                <w:sz w:val="20"/>
+                <w:szCs w:val="20"/>
+              </w:rPr>
+              <w:t>7613</w:t>
+            </w:r>
+          </w:p>
+        </w:tc>
+        <w:tc>
+          <w:tcPr>
+            <w:tcW w:w="0" w:type="auto"/>
+            <w:tcBorders>
+              <w:top w:val="nil"/>
+              <w:left w:val="nil"/>
+              <w:bottom w:val="nil"/>
+              <w:right w:val="nil"/>
+            </w:tcBorders>
+            <w:shd w:val="clear" w:color="auto" w:fill="auto"/>
+            <w:noWrap/>
+            <w:hideMark/>
+          </w:tcPr>
+          <w:p>
+            <w:pPr>
+              <w:rPr>
+                <w:rFonts w:ascii="Arial" w:eastAsia="Times New Roman" w:hAnsi="Arial" w:cs="Arial"/>
+                <w:color w:val="000000"/>
+                <w:sz w:val="20"/>
+                <w:szCs w:val="20"/>
+                <w:lang w:val="en-GB"/>
+              </w:rPr>
+            </w:pPr>
+          </w:p>
+        </w:tc>
+        <w:tc>
+          <w:tcPr>
+            <w:tcW w:w="0" w:type="auto"/>
+            <w:tcBorders>
+              <w:top w:val="nil"/>
+              <w:left w:val="nil"/>
+              <w:bottom w:val="nil"/>
+              <w:right w:val="nil"/>
+            </w:tcBorders>
+            <w:shd w:val="clear" w:color="auto" w:fill="auto"/>
+            <w:noWrap/>
+            <w:hideMark/>
+          </w:tcPr>
+          <w:p>
+            <w:pPr>
+              <w:jc w:val="right"/>
+              <w:rPr>
+                <w:rFonts w:ascii="Arial" w:eastAsia="Times New Roman" w:hAnsi="Arial" w:cs="Arial"/>
+                <w:color w:val="000000"/>
+                <w:sz w:val="20"/>
+                <w:szCs w:val="20"/>
+                <w:lang w:val="en-GB"/>
+              </w:rPr>
+            </w:pPr>
+            <w:r>
+              <w:rPr>
+                <w:rFonts w:ascii="Arial" w:hAnsi="Arial"/>
+                <w:sz w:val="20"/>
+                <w:szCs w:val="20"/>
+              </w:rPr>
+              <w:t>334.72</w:t>
             </w:r>
           </w:p>
         </w:tc>
@@ -18072,251 +17977,222 @@
             </w:tcBorders>
             <w:shd w:val="clear" w:color="auto" w:fill="auto"/>
             <w:noWrap/>
-            <w:vAlign w:val="bottom"/>
-            <w:hideMark/>
-          </w:tcPr>
-          <w:p>
-            <w:pPr>
-              <w:jc w:val="right"/>
-              <w:rPr>
-                <w:rFonts w:ascii="Arial" w:eastAsia="Times New Roman" w:hAnsi="Arial" w:cs="Arial"/>
-                <w:color w:val="000000"/>
-                <w:sz w:val="20"/>
-                <w:szCs w:val="20"/>
-                <w:lang w:val="en-GB"/>
-              </w:rPr>
-            </w:pPr>
-            <w:r>
-              <w:rPr>
-                <w:rFonts w:ascii="Arial" w:eastAsia="Times New Roman" w:hAnsi="Arial" w:cs="Arial"/>
-                <w:color w:val="000000"/>
-                <w:sz w:val="20"/>
-                <w:szCs w:val="20"/>
-                <w:lang w:val="en-GB"/>
-              </w:rPr>
-              <w:t>SON</w:t>
-            </w:r>
-          </w:p>
-        </w:tc>
-        <w:tc>
-          <w:tcPr>
-            <w:tcW w:w="0" w:type="auto"/>
-            <w:tcBorders>
-              <w:top w:val="nil"/>
-              <w:left w:val="nil"/>
-              <w:bottom w:val="nil"/>
-              <w:right w:val="nil"/>
-            </w:tcBorders>
-            <w:shd w:val="clear" w:color="auto" w:fill="auto"/>
-            <w:noWrap/>
-            <w:vAlign w:val="bottom"/>
-            <w:hideMark/>
-          </w:tcPr>
-          <w:p>
-            <w:pPr>
-              <w:jc w:val="right"/>
-              <w:rPr>
-                <w:rFonts w:ascii="Arial" w:eastAsia="Times New Roman" w:hAnsi="Arial" w:cs="Arial"/>
-                <w:color w:val="000000"/>
-                <w:sz w:val="20"/>
-                <w:szCs w:val="20"/>
-                <w:lang w:val="en-GB"/>
-              </w:rPr>
-            </w:pPr>
-            <w:r>
-              <w:rPr>
-                <w:rFonts w:ascii="Arial" w:eastAsia="Times New Roman" w:hAnsi="Arial" w:cs="Arial"/>
-                <w:color w:val="000000"/>
-                <w:sz w:val="20"/>
-                <w:szCs w:val="20"/>
-                <w:lang w:val="en-GB"/>
-              </w:rPr>
-              <w:t>87</w:t>
-            </w:r>
-          </w:p>
-        </w:tc>
-        <w:tc>
-          <w:tcPr>
-            <w:tcW w:w="0" w:type="auto"/>
-            <w:tcBorders>
-              <w:top w:val="nil"/>
-              <w:left w:val="nil"/>
-              <w:bottom w:val="nil"/>
-              <w:right w:val="nil"/>
-            </w:tcBorders>
-            <w:shd w:val="clear" w:color="auto" w:fill="auto"/>
-            <w:noWrap/>
-            <w:vAlign w:val="bottom"/>
-            <w:hideMark/>
-          </w:tcPr>
-          <w:p>
-            <w:pPr>
-              <w:jc w:val="right"/>
-              <w:rPr>
-                <w:rFonts w:ascii="Arial" w:eastAsia="Times New Roman" w:hAnsi="Arial" w:cs="Arial"/>
-                <w:color w:val="000000"/>
-                <w:sz w:val="20"/>
-                <w:szCs w:val="20"/>
-                <w:lang w:val="en-GB"/>
-              </w:rPr>
-            </w:pPr>
-            <w:r>
-              <w:rPr>
-                <w:rFonts w:ascii="Arial" w:eastAsia="Times New Roman" w:hAnsi="Arial" w:cs="Arial"/>
-                <w:color w:val="000000"/>
-                <w:sz w:val="20"/>
-                <w:szCs w:val="20"/>
-                <w:lang w:val="en-GB"/>
-              </w:rPr>
-              <w:t>0.24</w:t>
-            </w:r>
-          </w:p>
-        </w:tc>
-        <w:tc>
-          <w:tcPr>
-            <w:tcW w:w="0" w:type="auto"/>
-            <w:tcBorders>
-              <w:top w:val="nil"/>
-              <w:left w:val="nil"/>
-              <w:bottom w:val="nil"/>
-              <w:right w:val="nil"/>
-            </w:tcBorders>
-            <w:shd w:val="clear" w:color="auto" w:fill="auto"/>
-            <w:noWrap/>
-            <w:vAlign w:val="bottom"/>
-            <w:hideMark/>
-          </w:tcPr>
-          <w:p>
-            <w:pPr>
-              <w:jc w:val="right"/>
-              <w:rPr>
-                <w:rFonts w:ascii="Arial" w:eastAsia="Times New Roman" w:hAnsi="Arial" w:cs="Arial"/>
-                <w:color w:val="000000"/>
-                <w:sz w:val="20"/>
-                <w:szCs w:val="20"/>
-                <w:lang w:val="en-GB"/>
-              </w:rPr>
-            </w:pPr>
-            <w:r>
-              <w:rPr>
-                <w:rFonts w:ascii="Arial" w:eastAsia="Times New Roman" w:hAnsi="Arial" w:cs="Arial"/>
-                <w:color w:val="000000"/>
-                <w:sz w:val="20"/>
-                <w:szCs w:val="20"/>
-                <w:lang w:val="en-GB"/>
-              </w:rPr>
-              <w:t>57</w:t>
-            </w:r>
-          </w:p>
-        </w:tc>
-        <w:tc>
-          <w:tcPr>
-            <w:tcW w:w="0" w:type="auto"/>
-            <w:tcBorders>
-              <w:top w:val="nil"/>
-              <w:left w:val="nil"/>
-              <w:bottom w:val="nil"/>
-              <w:right w:val="nil"/>
-            </w:tcBorders>
-            <w:shd w:val="clear" w:color="auto" w:fill="auto"/>
-            <w:noWrap/>
-            <w:vAlign w:val="bottom"/>
-            <w:hideMark/>
-          </w:tcPr>
-          <w:p>
-            <w:pPr>
-              <w:jc w:val="right"/>
-              <w:rPr>
-                <w:rFonts w:ascii="Arial" w:eastAsia="Times New Roman" w:hAnsi="Arial" w:cs="Arial"/>
-                <w:color w:val="000000"/>
-                <w:sz w:val="20"/>
-                <w:szCs w:val="20"/>
-                <w:lang w:val="en-GB"/>
-              </w:rPr>
-            </w:pPr>
-            <w:r>
-              <w:rPr>
-                <w:rFonts w:ascii="Arial" w:eastAsia="Times New Roman" w:hAnsi="Arial" w:cs="Arial"/>
-                <w:color w:val="000000"/>
-                <w:sz w:val="20"/>
-                <w:szCs w:val="20"/>
-                <w:lang w:val="en-GB"/>
-              </w:rPr>
-              <w:t>12226</w:t>
-            </w:r>
-          </w:p>
-        </w:tc>
-        <w:tc>
-          <w:tcPr>
-            <w:tcW w:w="0" w:type="auto"/>
-            <w:tcBorders>
-              <w:top w:val="nil"/>
-              <w:left w:val="nil"/>
-              <w:bottom w:val="nil"/>
-              <w:right w:val="nil"/>
-            </w:tcBorders>
-            <w:shd w:val="clear" w:color="auto" w:fill="auto"/>
-            <w:noWrap/>
-            <w:vAlign w:val="bottom"/>
-            <w:hideMark/>
-          </w:tcPr>
-          <w:p>
-            <w:pPr>
-              <w:jc w:val="right"/>
-              <w:rPr>
-                <w:rFonts w:ascii="Arial" w:eastAsia="Times New Roman" w:hAnsi="Arial" w:cs="Arial"/>
-                <w:color w:val="000000"/>
-                <w:sz w:val="20"/>
-                <w:szCs w:val="20"/>
-                <w:lang w:val="en-GB"/>
-              </w:rPr>
-            </w:pPr>
-            <w:r>
-              <w:rPr>
-                <w:rFonts w:ascii="Arial" w:eastAsia="Times New Roman" w:hAnsi="Arial" w:cs="Arial"/>
-                <w:color w:val="000000"/>
-                <w:sz w:val="20"/>
-                <w:szCs w:val="20"/>
-                <w:lang w:val="en-GB"/>
-              </w:rPr>
-              <w:t>0.01</w:t>
-            </w:r>
-          </w:p>
-        </w:tc>
-        <w:tc>
-          <w:tcPr>
-            <w:tcW w:w="0" w:type="auto"/>
-            <w:tcBorders>
-              <w:top w:val="nil"/>
-              <w:left w:val="nil"/>
-              <w:bottom w:val="nil"/>
-              <w:right w:val="nil"/>
-            </w:tcBorders>
-            <w:shd w:val="clear" w:color="auto" w:fill="auto"/>
-            <w:noWrap/>
-            <w:vAlign w:val="bottom"/>
-            <w:hideMark/>
-          </w:tcPr>
-          <w:p>
-            <w:pPr>
-              <w:jc w:val="right"/>
-              <w:rPr>
-                <w:rFonts w:ascii="Arial" w:eastAsia="Times New Roman" w:hAnsi="Arial" w:cs="Arial"/>
-                <w:color w:val="000000"/>
-                <w:sz w:val="20"/>
-                <w:szCs w:val="20"/>
-                <w:lang w:val="en-GB"/>
-              </w:rPr>
-            </w:pPr>
-            <w:r>
-              <w:rPr>
-                <w:rFonts w:ascii="Arial" w:eastAsia="Times New Roman" w:hAnsi="Arial" w:cs="Arial"/>
-                <w:color w:val="000000"/>
-                <w:sz w:val="20"/>
-                <w:szCs w:val="20"/>
-                <w:lang w:val="en-GB"/>
-              </w:rPr>
-              <w:t>349.59</w:t>
+            <w:hideMark/>
+          </w:tcPr>
+          <w:p>
+            <w:pPr>
+              <w:jc w:val="right"/>
+              <w:rPr>
+                <w:rFonts w:ascii="Arial" w:eastAsia="Times New Roman" w:hAnsi="Arial" w:cs="Arial"/>
+                <w:color w:val="000000"/>
+                <w:sz w:val="20"/>
+                <w:szCs w:val="20"/>
+                <w:lang w:val="en-GB"/>
+              </w:rPr>
+            </w:pPr>
+            <w:r>
+              <w:rPr>
+                <w:rFonts w:ascii="Arial" w:hAnsi="Arial"/>
+                <w:sz w:val="20"/>
+                <w:szCs w:val="20"/>
+              </w:rPr>
+              <w:t>FINDS</w:t>
+            </w:r>
+          </w:p>
+        </w:tc>
+        <w:tc>
+          <w:tcPr>
+            <w:tcW w:w="0" w:type="auto"/>
+            <w:tcBorders>
+              <w:top w:val="nil"/>
+              <w:left w:val="nil"/>
+              <w:bottom w:val="nil"/>
+              <w:right w:val="nil"/>
+            </w:tcBorders>
+            <w:shd w:val="clear" w:color="auto" w:fill="auto"/>
+            <w:noWrap/>
+            <w:hideMark/>
+          </w:tcPr>
+          <w:p>
+            <w:pPr>
+              <w:jc w:val="right"/>
+              <w:rPr>
+                <w:rFonts w:ascii="Arial" w:eastAsia="Times New Roman" w:hAnsi="Arial" w:cs="Arial"/>
+                <w:color w:val="000000"/>
+                <w:sz w:val="20"/>
+                <w:szCs w:val="20"/>
+                <w:lang w:val="en-GB"/>
+              </w:rPr>
+            </w:pPr>
+            <w:r>
+              <w:rPr>
+                <w:rFonts w:ascii="Arial" w:hAnsi="Arial"/>
+                <w:sz w:val="20"/>
+                <w:szCs w:val="20"/>
+              </w:rPr>
+              <w:t>54</w:t>
+            </w:r>
+          </w:p>
+        </w:tc>
+        <w:tc>
+          <w:tcPr>
+            <w:tcW w:w="0" w:type="auto"/>
+            <w:tcBorders>
+              <w:top w:val="nil"/>
+              <w:left w:val="nil"/>
+              <w:bottom w:val="nil"/>
+              <w:right w:val="nil"/>
+            </w:tcBorders>
+            <w:shd w:val="clear" w:color="auto" w:fill="auto"/>
+            <w:noWrap/>
+            <w:hideMark/>
+          </w:tcPr>
+          <w:p>
+            <w:pPr>
+              <w:jc w:val="right"/>
+              <w:rPr>
+                <w:rFonts w:ascii="Arial" w:eastAsia="Times New Roman" w:hAnsi="Arial" w:cs="Arial"/>
+                <w:color w:val="000000"/>
+                <w:sz w:val="20"/>
+                <w:szCs w:val="20"/>
+                <w:lang w:val="en-GB"/>
+              </w:rPr>
+            </w:pPr>
+            <w:r>
+              <w:rPr>
+                <w:rFonts w:ascii="Arial" w:hAnsi="Arial"/>
+                <w:sz w:val="20"/>
+                <w:szCs w:val="20"/>
+              </w:rPr>
+              <w:t>0.15</w:t>
+            </w:r>
+          </w:p>
+        </w:tc>
+        <w:tc>
+          <w:tcPr>
+            <w:tcW w:w="0" w:type="auto"/>
+            <w:tcBorders>
+              <w:top w:val="nil"/>
+              <w:left w:val="nil"/>
+              <w:bottom w:val="nil"/>
+              <w:right w:val="nil"/>
+            </w:tcBorders>
+            <w:shd w:val="clear" w:color="auto" w:fill="auto"/>
+            <w:noWrap/>
+            <w:hideMark/>
+          </w:tcPr>
+          <w:p>
+            <w:pPr>
+              <w:jc w:val="right"/>
+              <w:rPr>
+                <w:rFonts w:ascii="Arial" w:eastAsia="Times New Roman" w:hAnsi="Arial" w:cs="Arial"/>
+                <w:color w:val="000000"/>
+                <w:sz w:val="20"/>
+                <w:szCs w:val="20"/>
+                <w:lang w:val="en-GB"/>
+              </w:rPr>
+            </w:pPr>
+            <w:r>
+              <w:rPr>
+                <w:rFonts w:ascii="Arial" w:hAnsi="Arial"/>
+                <w:sz w:val="20"/>
+                <w:szCs w:val="20"/>
+              </w:rPr>
+              <w:t>37</w:t>
+            </w:r>
+          </w:p>
+        </w:tc>
+        <w:tc>
+          <w:tcPr>
+            <w:tcW w:w="0" w:type="auto"/>
+            <w:tcBorders>
+              <w:top w:val="nil"/>
+              <w:left w:val="nil"/>
+              <w:bottom w:val="nil"/>
+              <w:right w:val="nil"/>
+            </w:tcBorders>
+            <w:shd w:val="clear" w:color="auto" w:fill="auto"/>
+            <w:noWrap/>
+            <w:hideMark/>
+          </w:tcPr>
+          <w:p>
+            <w:pPr>
+              <w:jc w:val="right"/>
+              <w:rPr>
+                <w:rFonts w:ascii="Arial" w:eastAsia="Times New Roman" w:hAnsi="Arial" w:cs="Arial"/>
+                <w:color w:val="000000"/>
+                <w:sz w:val="20"/>
+                <w:szCs w:val="20"/>
+                <w:lang w:val="en-GB"/>
+              </w:rPr>
+            </w:pPr>
+            <w:r>
+              <w:rPr>
+                <w:rFonts w:ascii="Arial" w:hAnsi="Arial"/>
+                <w:sz w:val="20"/>
+                <w:szCs w:val="20"/>
+              </w:rPr>
+              <w:t>3099</w:t>
+            </w:r>
+          </w:p>
+        </w:tc>
+        <w:tc>
+          <w:tcPr>
+            <w:tcW w:w="0" w:type="auto"/>
+            <w:tcBorders>
+              <w:top w:val="nil"/>
+              <w:left w:val="nil"/>
+              <w:bottom w:val="nil"/>
+              <w:right w:val="nil"/>
+            </w:tcBorders>
+            <w:shd w:val="clear" w:color="auto" w:fill="auto"/>
+            <w:noWrap/>
+            <w:hideMark/>
+          </w:tcPr>
+          <w:p>
+            <w:pPr>
+              <w:jc w:val="right"/>
+              <w:rPr>
+                <w:rFonts w:ascii="Arial" w:eastAsia="Times New Roman" w:hAnsi="Arial" w:cs="Arial"/>
+                <w:color w:val="000000"/>
+                <w:sz w:val="20"/>
+                <w:szCs w:val="20"/>
+                <w:lang w:val="en-GB"/>
+              </w:rPr>
+            </w:pPr>
+          </w:p>
+        </w:tc>
+        <w:tc>
+          <w:tcPr>
+            <w:tcW w:w="0" w:type="auto"/>
+            <w:tcBorders>
+              <w:top w:val="nil"/>
+              <w:left w:val="nil"/>
+              <w:bottom w:val="nil"/>
+              <w:right w:val="nil"/>
+            </w:tcBorders>
+            <w:shd w:val="clear" w:color="auto" w:fill="auto"/>
+            <w:noWrap/>
+            <w:hideMark/>
+          </w:tcPr>
+          <w:p>
+            <w:pPr>
+              <w:jc w:val="right"/>
+              <w:rPr>
+                <w:rFonts w:ascii="Arial" w:eastAsia="Times New Roman" w:hAnsi="Arial" w:cs="Arial"/>
+                <w:color w:val="000000"/>
+                <w:sz w:val="20"/>
+                <w:szCs w:val="20"/>
+                <w:lang w:val="en-GB"/>
+              </w:rPr>
+            </w:pPr>
+            <w:r>
+              <w:rPr>
+                <w:rFonts w:ascii="Arial" w:hAnsi="Arial"/>
+                <w:sz w:val="20"/>
+                <w:szCs w:val="20"/>
+              </w:rPr>
+              <w:t>309.80</w:t>
             </w:r>
           </w:p>
         </w:tc>
@@ -18336,240 +18212,221 @@
             </w:tcBorders>
             <w:shd w:val="clear" w:color="auto" w:fill="auto"/>
             <w:noWrap/>
-            <w:vAlign w:val="bottom"/>
-            <w:hideMark/>
-          </w:tcPr>
-          <w:p>
-            <w:pPr>
-              <w:jc w:val="right"/>
-              <w:rPr>
-                <w:rFonts w:ascii="Arial" w:eastAsia="Times New Roman" w:hAnsi="Arial" w:cs="Arial"/>
-                <w:color w:val="000000"/>
-                <w:sz w:val="20"/>
-                <w:szCs w:val="20"/>
-                <w:lang w:val="en-GB"/>
-              </w:rPr>
-            </w:pPr>
-            <w:r>
-              <w:rPr>
-                <w:rFonts w:ascii="Arial" w:eastAsia="Times New Roman" w:hAnsi="Arial" w:cs="Arial"/>
-                <w:color w:val="000000"/>
-                <w:sz w:val="20"/>
-                <w:szCs w:val="20"/>
-                <w:lang w:val="en-GB"/>
-              </w:rPr>
-              <w:t>MARRIAGE</w:t>
-            </w:r>
-          </w:p>
-        </w:tc>
-        <w:tc>
-          <w:tcPr>
-            <w:tcW w:w="0" w:type="auto"/>
-            <w:tcBorders>
-              <w:top w:val="nil"/>
-              <w:left w:val="nil"/>
-              <w:bottom w:val="nil"/>
-              <w:right w:val="nil"/>
-            </w:tcBorders>
-            <w:shd w:val="clear" w:color="auto" w:fill="auto"/>
-            <w:noWrap/>
-            <w:vAlign w:val="bottom"/>
-            <w:hideMark/>
-          </w:tcPr>
-          <w:p>
-            <w:pPr>
-              <w:jc w:val="right"/>
-              <w:rPr>
-                <w:rFonts w:ascii="Arial" w:eastAsia="Times New Roman" w:hAnsi="Arial" w:cs="Arial"/>
-                <w:color w:val="000000"/>
-                <w:sz w:val="20"/>
-                <w:szCs w:val="20"/>
-                <w:lang w:val="en-GB"/>
-              </w:rPr>
-            </w:pPr>
-            <w:r>
-              <w:rPr>
-                <w:rFonts w:ascii="Arial" w:eastAsia="Times New Roman" w:hAnsi="Arial" w:cs="Arial"/>
-                <w:color w:val="000000"/>
-                <w:sz w:val="20"/>
-                <w:szCs w:val="20"/>
-                <w:lang w:val="en-GB"/>
-              </w:rPr>
-              <w:t>73</w:t>
-            </w:r>
-          </w:p>
-        </w:tc>
-        <w:tc>
-          <w:tcPr>
-            <w:tcW w:w="0" w:type="auto"/>
-            <w:tcBorders>
-              <w:top w:val="nil"/>
-              <w:left w:val="nil"/>
-              <w:bottom w:val="nil"/>
-              <w:right w:val="nil"/>
-            </w:tcBorders>
-            <w:shd w:val="clear" w:color="auto" w:fill="auto"/>
-            <w:noWrap/>
-            <w:vAlign w:val="bottom"/>
-            <w:hideMark/>
-          </w:tcPr>
-          <w:p>
-            <w:pPr>
-              <w:jc w:val="right"/>
-              <w:rPr>
-                <w:rFonts w:ascii="Arial" w:eastAsia="Times New Roman" w:hAnsi="Arial" w:cs="Arial"/>
-                <w:color w:val="000000"/>
-                <w:sz w:val="20"/>
-                <w:szCs w:val="20"/>
-                <w:lang w:val="en-GB"/>
-              </w:rPr>
-            </w:pPr>
-            <w:r>
-              <w:rPr>
-                <w:rFonts w:ascii="Arial" w:eastAsia="Times New Roman" w:hAnsi="Arial" w:cs="Arial"/>
-                <w:color w:val="000000"/>
-                <w:sz w:val="20"/>
-                <w:szCs w:val="20"/>
-                <w:lang w:val="en-GB"/>
-              </w:rPr>
-              <w:t>0.20</w:t>
-            </w:r>
-          </w:p>
-        </w:tc>
-        <w:tc>
-          <w:tcPr>
-            <w:tcW w:w="0" w:type="auto"/>
-            <w:tcBorders>
-              <w:top w:val="nil"/>
-              <w:left w:val="nil"/>
-              <w:bottom w:val="nil"/>
-              <w:right w:val="nil"/>
-            </w:tcBorders>
-            <w:shd w:val="clear" w:color="auto" w:fill="auto"/>
-            <w:noWrap/>
-            <w:vAlign w:val="bottom"/>
-            <w:hideMark/>
-          </w:tcPr>
-          <w:p>
-            <w:pPr>
-              <w:jc w:val="right"/>
-              <w:rPr>
-                <w:rFonts w:ascii="Arial" w:eastAsia="Times New Roman" w:hAnsi="Arial" w:cs="Arial"/>
-                <w:color w:val="000000"/>
-                <w:sz w:val="20"/>
-                <w:szCs w:val="20"/>
-                <w:lang w:val="en-GB"/>
-              </w:rPr>
-            </w:pPr>
-            <w:r>
-              <w:rPr>
-                <w:rFonts w:ascii="Arial" w:eastAsia="Times New Roman" w:hAnsi="Arial" w:cs="Arial"/>
-                <w:color w:val="000000"/>
-                <w:sz w:val="20"/>
-                <w:szCs w:val="20"/>
-                <w:lang w:val="en-GB"/>
-              </w:rPr>
-              <w:t>50</w:t>
-            </w:r>
-          </w:p>
-        </w:tc>
-        <w:tc>
-          <w:tcPr>
-            <w:tcW w:w="0" w:type="auto"/>
-            <w:tcBorders>
-              <w:top w:val="nil"/>
-              <w:left w:val="nil"/>
-              <w:bottom w:val="nil"/>
-              <w:right w:val="nil"/>
-            </w:tcBorders>
-            <w:shd w:val="clear" w:color="auto" w:fill="auto"/>
-            <w:noWrap/>
-            <w:vAlign w:val="bottom"/>
-            <w:hideMark/>
-          </w:tcPr>
-          <w:p>
-            <w:pPr>
-              <w:jc w:val="right"/>
-              <w:rPr>
-                <w:rFonts w:ascii="Arial" w:eastAsia="Times New Roman" w:hAnsi="Arial" w:cs="Arial"/>
-                <w:color w:val="000000"/>
-                <w:sz w:val="20"/>
-                <w:szCs w:val="20"/>
-                <w:lang w:val="en-GB"/>
-              </w:rPr>
-            </w:pPr>
-            <w:r>
-              <w:rPr>
-                <w:rFonts w:ascii="Arial" w:eastAsia="Times New Roman" w:hAnsi="Arial" w:cs="Arial"/>
-                <w:color w:val="000000"/>
-                <w:sz w:val="20"/>
-                <w:szCs w:val="20"/>
-                <w:lang w:val="en-GB"/>
-              </w:rPr>
-              <w:t>7613</w:t>
-            </w:r>
-          </w:p>
-        </w:tc>
-        <w:tc>
-          <w:tcPr>
-            <w:tcW w:w="0" w:type="auto"/>
-            <w:tcBorders>
-              <w:top w:val="nil"/>
-              <w:left w:val="nil"/>
-              <w:bottom w:val="nil"/>
-              <w:right w:val="nil"/>
-            </w:tcBorders>
-            <w:shd w:val="clear" w:color="auto" w:fill="auto"/>
-            <w:noWrap/>
-            <w:vAlign w:val="bottom"/>
-            <w:hideMark/>
-          </w:tcPr>
-          <w:p>
-            <w:pPr>
-              <w:rPr>
-                <w:rFonts w:ascii="Arial" w:eastAsia="Times New Roman" w:hAnsi="Arial" w:cs="Arial"/>
-                <w:color w:val="000000"/>
-                <w:sz w:val="20"/>
-                <w:szCs w:val="20"/>
-                <w:lang w:val="en-GB"/>
-              </w:rPr>
-            </w:pPr>
-          </w:p>
-        </w:tc>
-        <w:tc>
-          <w:tcPr>
-            <w:tcW w:w="0" w:type="auto"/>
-            <w:tcBorders>
-              <w:top w:val="nil"/>
-              <w:left w:val="nil"/>
-              <w:bottom w:val="nil"/>
-              <w:right w:val="nil"/>
-            </w:tcBorders>
-            <w:shd w:val="clear" w:color="auto" w:fill="auto"/>
-            <w:noWrap/>
-            <w:vAlign w:val="bottom"/>
-            <w:hideMark/>
-          </w:tcPr>
-          <w:p>
-            <w:pPr>
-              <w:jc w:val="right"/>
-              <w:rPr>
-                <w:rFonts w:ascii="Arial" w:eastAsia="Times New Roman" w:hAnsi="Arial" w:cs="Arial"/>
-                <w:color w:val="000000"/>
-                <w:sz w:val="20"/>
-                <w:szCs w:val="20"/>
-                <w:lang w:val="en-GB"/>
-              </w:rPr>
-            </w:pPr>
-            <w:r>
-              <w:rPr>
-                <w:rFonts w:ascii="Arial" w:eastAsia="Times New Roman" w:hAnsi="Arial" w:cs="Arial"/>
-                <w:color w:val="000000"/>
-                <w:sz w:val="20"/>
-                <w:szCs w:val="20"/>
-                <w:lang w:val="en-GB"/>
-              </w:rPr>
-              <w:t>334.72</w:t>
+            <w:hideMark/>
+          </w:tcPr>
+          <w:p>
+            <w:pPr>
+              <w:jc w:val="right"/>
+              <w:rPr>
+                <w:rFonts w:ascii="Arial" w:eastAsia="Times New Roman" w:hAnsi="Arial" w:cs="Arial"/>
+                <w:color w:val="000000"/>
+                <w:sz w:val="20"/>
+                <w:szCs w:val="20"/>
+                <w:lang w:val="en-GB"/>
+              </w:rPr>
+            </w:pPr>
+            <w:r>
+              <w:rPr>
+                <w:rFonts w:ascii="Arial" w:hAnsi="Arial"/>
+                <w:sz w:val="20"/>
+                <w:szCs w:val="20"/>
+              </w:rPr>
+              <w:t>SISTER</w:t>
+            </w:r>
+          </w:p>
+        </w:tc>
+        <w:tc>
+          <w:tcPr>
+            <w:tcW w:w="0" w:type="auto"/>
+            <w:tcBorders>
+              <w:top w:val="nil"/>
+              <w:left w:val="nil"/>
+              <w:bottom w:val="nil"/>
+              <w:right w:val="nil"/>
+            </w:tcBorders>
+            <w:shd w:val="clear" w:color="auto" w:fill="auto"/>
+            <w:noWrap/>
+            <w:hideMark/>
+          </w:tcPr>
+          <w:p>
+            <w:pPr>
+              <w:jc w:val="right"/>
+              <w:rPr>
+                <w:rFonts w:ascii="Arial" w:eastAsia="Times New Roman" w:hAnsi="Arial" w:cs="Arial"/>
+                <w:color w:val="000000"/>
+                <w:sz w:val="20"/>
+                <w:szCs w:val="20"/>
+                <w:lang w:val="en-GB"/>
+              </w:rPr>
+            </w:pPr>
+            <w:r>
+              <w:rPr>
+                <w:rFonts w:ascii="Arial" w:hAnsi="Arial"/>
+                <w:sz w:val="20"/>
+                <w:szCs w:val="20"/>
+              </w:rPr>
+              <w:t>67</w:t>
+            </w:r>
+          </w:p>
+        </w:tc>
+        <w:tc>
+          <w:tcPr>
+            <w:tcW w:w="0" w:type="auto"/>
+            <w:tcBorders>
+              <w:top w:val="nil"/>
+              <w:left w:val="nil"/>
+              <w:bottom w:val="nil"/>
+              <w:right w:val="nil"/>
+            </w:tcBorders>
+            <w:shd w:val="clear" w:color="auto" w:fill="auto"/>
+            <w:noWrap/>
+            <w:hideMark/>
+          </w:tcPr>
+          <w:p>
+            <w:pPr>
+              <w:jc w:val="right"/>
+              <w:rPr>
+                <w:rFonts w:ascii="Arial" w:eastAsia="Times New Roman" w:hAnsi="Arial" w:cs="Arial"/>
+                <w:color w:val="000000"/>
+                <w:sz w:val="20"/>
+                <w:szCs w:val="20"/>
+                <w:lang w:val="en-GB"/>
+              </w:rPr>
+            </w:pPr>
+            <w:r>
+              <w:rPr>
+                <w:rFonts w:ascii="Arial" w:hAnsi="Arial"/>
+                <w:sz w:val="20"/>
+                <w:szCs w:val="20"/>
+              </w:rPr>
+              <w:t>0.18</w:t>
+            </w:r>
+          </w:p>
+        </w:tc>
+        <w:tc>
+          <w:tcPr>
+            <w:tcW w:w="0" w:type="auto"/>
+            <w:tcBorders>
+              <w:top w:val="nil"/>
+              <w:left w:val="nil"/>
+              <w:bottom w:val="nil"/>
+              <w:right w:val="nil"/>
+            </w:tcBorders>
+            <w:shd w:val="clear" w:color="auto" w:fill="auto"/>
+            <w:noWrap/>
+            <w:hideMark/>
+          </w:tcPr>
+          <w:p>
+            <w:pPr>
+              <w:jc w:val="right"/>
+              <w:rPr>
+                <w:rFonts w:ascii="Arial" w:eastAsia="Times New Roman" w:hAnsi="Arial" w:cs="Arial"/>
+                <w:color w:val="000000"/>
+                <w:sz w:val="20"/>
+                <w:szCs w:val="20"/>
+                <w:lang w:val="en-GB"/>
+              </w:rPr>
+            </w:pPr>
+            <w:r>
+              <w:rPr>
+                <w:rFonts w:ascii="Arial" w:hAnsi="Arial"/>
+                <w:sz w:val="20"/>
+                <w:szCs w:val="20"/>
+              </w:rPr>
+              <w:t>41</w:t>
+            </w:r>
+          </w:p>
+        </w:tc>
+        <w:tc>
+          <w:tcPr>
+            <w:tcW w:w="0" w:type="auto"/>
+            <w:tcBorders>
+              <w:top w:val="nil"/>
+              <w:left w:val="nil"/>
+              <w:bottom w:val="nil"/>
+              <w:right w:val="nil"/>
+            </w:tcBorders>
+            <w:shd w:val="clear" w:color="auto" w:fill="auto"/>
+            <w:noWrap/>
+            <w:hideMark/>
+          </w:tcPr>
+          <w:p>
+            <w:pPr>
+              <w:jc w:val="right"/>
+              <w:rPr>
+                <w:rFonts w:ascii="Arial" w:eastAsia="Times New Roman" w:hAnsi="Arial" w:cs="Arial"/>
+                <w:color w:val="000000"/>
+                <w:sz w:val="20"/>
+                <w:szCs w:val="20"/>
+                <w:lang w:val="en-GB"/>
+              </w:rPr>
+            </w:pPr>
+            <w:r>
+              <w:rPr>
+                <w:rFonts w:ascii="Arial" w:hAnsi="Arial"/>
+                <w:sz w:val="20"/>
+                <w:szCs w:val="20"/>
+              </w:rPr>
+              <w:t>6850</w:t>
+            </w:r>
+          </w:p>
+        </w:tc>
+        <w:tc>
+          <w:tcPr>
+            <w:tcW w:w="0" w:type="auto"/>
+            <w:tcBorders>
+              <w:top w:val="nil"/>
+              <w:left w:val="nil"/>
+              <w:bottom w:val="nil"/>
+              <w:right w:val="nil"/>
+            </w:tcBorders>
+            <w:shd w:val="clear" w:color="auto" w:fill="auto"/>
+            <w:noWrap/>
+            <w:hideMark/>
+          </w:tcPr>
+          <w:p>
+            <w:pPr>
+              <w:rPr>
+                <w:rFonts w:ascii="Arial" w:eastAsia="Times New Roman" w:hAnsi="Arial" w:cs="Arial"/>
+                <w:color w:val="000000"/>
+                <w:sz w:val="20"/>
+                <w:szCs w:val="20"/>
+                <w:lang w:val="en-GB"/>
+              </w:rPr>
+            </w:pPr>
+          </w:p>
+        </w:tc>
+        <w:tc>
+          <w:tcPr>
+            <w:tcW w:w="0" w:type="auto"/>
+            <w:tcBorders>
+              <w:top w:val="nil"/>
+              <w:left w:val="nil"/>
+              <w:bottom w:val="nil"/>
+              <w:right w:val="nil"/>
+            </w:tcBorders>
+            <w:shd w:val="clear" w:color="auto" w:fill="auto"/>
+            <w:noWrap/>
+            <w:hideMark/>
+          </w:tcPr>
+          <w:p>
+            <w:pPr>
+              <w:jc w:val="right"/>
+              <w:rPr>
+                <w:rFonts w:ascii="Arial" w:eastAsia="Times New Roman" w:hAnsi="Arial" w:cs="Arial"/>
+                <w:color w:val="000000"/>
+                <w:sz w:val="20"/>
+                <w:szCs w:val="20"/>
+                <w:lang w:val="en-GB"/>
+              </w:rPr>
+            </w:pPr>
+            <w:r>
+              <w:rPr>
+                <w:rFonts w:ascii="Arial" w:hAnsi="Arial"/>
+                <w:sz w:val="20"/>
+                <w:szCs w:val="20"/>
+              </w:rPr>
+              <w:t>309.75</w:t>
             </w:r>
           </w:p>
         </w:tc>
@@ -18869,6 +18726,7 @@
                 <w:lang w:val="en-GB"/>
               </w:rPr>
             </w:pPr>
+            <w:proofErr w:type="spellStart"/>
             <w:r>
               <w:rPr>
                 <w:rFonts w:ascii="Arial" w:eastAsia="Times New Roman" w:hAnsi="Arial" w:cs="Arial"/>
@@ -18881,6 +18739,7 @@
               </w:rPr>
               <w:t>Keyness</w:t>
             </w:r>
+            <w:proofErr w:type="spellEnd"/>
           </w:p>
         </w:tc>
       </w:tr>
@@ -21812,6 +21671,7 @@
                 <w:lang w:val="en-GB"/>
               </w:rPr>
             </w:pPr>
+            <w:proofErr w:type="spellStart"/>
             <w:r>
               <w:rPr>
                 <w:rFonts w:ascii="Arial" w:eastAsia="Times New Roman" w:hAnsi="Arial" w:cs="Arial"/>
@@ -21824,6 +21684,7 @@
               </w:rPr>
               <w:t>Keyness</w:t>
             </w:r>
+            <w:proofErr w:type="spellEnd"/>
           </w:p>
         </w:tc>
       </w:tr>
@@ -24672,6 +24533,7 @@
                 <w:lang w:val="en-GB"/>
               </w:rPr>
             </w:pPr>
+            <w:proofErr w:type="spellStart"/>
             <w:r>
               <w:rPr>
                 <w:rFonts w:ascii="Arial" w:eastAsia="Times New Roman" w:hAnsi="Arial" w:cs="Arial"/>
@@ -24684,6 +24546,7 @@
               </w:rPr>
               <w:t>Keyness</w:t>
             </w:r>
+            <w:proofErr w:type="spellEnd"/>
           </w:p>
         </w:tc>
       </w:tr>
@@ -27576,6 +27439,7 @@
                 <w:lang w:val="en-GB"/>
               </w:rPr>
             </w:pPr>
+            <w:proofErr w:type="spellStart"/>
             <w:r>
               <w:rPr>
                 <w:rFonts w:ascii="Arial" w:eastAsia="Times New Roman" w:hAnsi="Arial" w:cs="Arial"/>
@@ -27588,6 +27452,7 @@
               </w:rPr>
               <w:t>Keyness</w:t>
             </w:r>
+            <w:proofErr w:type="spellEnd"/>
           </w:p>
         </w:tc>
       </w:tr>
@@ -30448,6 +30313,7 @@
                 <w:lang w:val="en-GB"/>
               </w:rPr>
             </w:pPr>
+            <w:proofErr w:type="spellStart"/>
             <w:r>
               <w:rPr>
                 <w:rFonts w:ascii="Arial" w:eastAsia="Times New Roman" w:hAnsi="Arial" w:cs="Arial"/>
@@ -30460,6 +30326,7 @@
               </w:rPr>
               <w:t>Keyness</w:t>
             </w:r>
+            <w:proofErr w:type="spellEnd"/>
           </w:p>
         </w:tc>
       </w:tr>
@@ -33029,17 +32896,9 @@
     </w:tbl>
     <w:p/>
     <w:p/>
-    <w:p/>
-    <w:p/>
-    <w:p/>
     <w:p>
       <w:bookmarkStart w:id="0" w:name="_GoBack"/>
       <w:bookmarkEnd w:id="0"/>
-    </w:p>
-    <w:p>
-      <w:r>
-        <w:t>ff</w:t>
-      </w:r>
     </w:p>
     <w:p/>
     <w:p/>
@@ -33783,7 +33642,7 @@
 </file>
 
 <file path=customXml/itemProps1.xml><?xml version="1.0" encoding="utf-8"?>
-<ds:datastoreItem xmlns:ds="http://schemas.openxmlformats.org/officeDocument/2006/customXml" ds:itemID="{6405C7B4-9595-704D-A44E-E8C108157B79}">
+<ds:datastoreItem xmlns:ds="http://schemas.openxmlformats.org/officeDocument/2006/customXml" ds:itemID="{8EAED027-68F3-E04F-87E1-0A23FFFAED26}">
   <ds:schemaRefs>
     <ds:schemaRef ds:uri="http://schemas.openxmlformats.org/officeDocument/2006/bibliography"/>
   </ds:schemaRefs>

</xml_diff>